<commit_message>
YogaMall : fix maven compile error
</commit_message>
<xml_diff>
--- a/Troubleshooting.docx
+++ b/Troubleshooting.docx
@@ -616,9 +616,6 @@
     <w:p>
       <w:pPr>
         <w:pStyle w:val="ListParagraph"/>
-        <w:rPr>
-          <w:rFonts w:hint="eastAsia"/>
-        </w:rPr>
       </w:pPr>
       <w:r>
         <w:rPr>
@@ -648,27 +645,24 @@
         <w:t>项目</w:t>
       </w:r>
       <w:r>
-        <w:t xml:space="preserve"> – update project</w:t>
-      </w:r>
-      <w:r>
+        <w:t xml:space="preserve"> – update project </w:t>
+      </w:r>
+      <w:r>
+        <w:rPr>
+          <w:rFonts w:hint="eastAsia"/>
+        </w:rPr>
+        <w:t>，</w:t>
+      </w:r>
+      <w:r>
+        <w:rPr>
+          <w:rFonts w:hint="eastAsia"/>
+        </w:rPr>
         <w:t xml:space="preserve"> </w:t>
       </w:r>
       <w:r>
         <w:rPr>
           <w:rFonts w:hint="eastAsia"/>
         </w:rPr>
-        <w:t>，</w:t>
-      </w:r>
-      <w:r>
-        <w:rPr>
-          <w:rFonts w:hint="eastAsia"/>
-        </w:rPr>
-        <w:t xml:space="preserve"> </w:t>
-      </w:r>
-      <w:r>
-        <w:rPr>
-          <w:rFonts w:hint="eastAsia"/>
-        </w:rPr>
         <w:t>并且</w:t>
       </w:r>
       <w:r>
@@ -676,9 +670,87 @@
       </w:r>
       <w:r>
         <w:t>Force download</w:t>
+      </w:r>
+    </w:p>
+    <w:p>
+      <w:pPr>
+        <w:pStyle w:val="ListParagraph"/>
+      </w:pPr>
+    </w:p>
+    <w:p>
+      <w:pPr>
+        <w:pStyle w:val="ListParagraph"/>
+        <w:numPr>
+          <w:ilvl w:val="0"/>
+          <w:numId w:val="1"/>
+        </w:numPr>
+      </w:pPr>
+      <w:r>
+        <w:t>Maven b</w:t>
+      </w:r>
+      <w:r>
+        <w:rPr>
+          <w:rFonts w:hint="eastAsia"/>
+        </w:rPr>
+        <w:t>编译</w:t>
+      </w:r>
+      <w:r>
+        <w:t>java</w:t>
+      </w:r>
+      <w:r>
+        <w:t>时，出现</w:t>
+      </w:r>
+    </w:p>
+    <w:p>
+      <w:pPr>
+        <w:pStyle w:val="ListParagraph"/>
+      </w:pPr>
+      <w:r>
+        <w:t>Failed to execute goal org.apache.maven.plugins:maven-compiler-plugin</w:t>
+      </w:r>
+    </w:p>
+    <w:p>
+      <w:pPr>
+        <w:pStyle w:val="ListParagraph"/>
+        <w:rPr>
+          <w:rFonts w:hint="eastAsia"/>
+        </w:rPr>
+      </w:pPr>
+      <w:r>
+        <w:rPr>
+          <w:rFonts w:hint="eastAsia"/>
+        </w:rPr>
+        <w:t>答</w:t>
+      </w:r>
+      <w:r>
+        <w:t>：</w:t>
+      </w:r>
+      <w:r>
+        <w:rPr>
+          <w:rFonts w:hint="eastAsia"/>
+        </w:rPr>
+        <w:t>Windows</w:t>
+      </w:r>
+      <w:r>
+        <w:t xml:space="preserve"> – Perference – Java – Installed </w:t>
       </w:r>
       <w:bookmarkStart w:id="0" w:name="_GoBack"/>
       <w:bookmarkEnd w:id="0"/>
+      <w:r>
+        <w:t xml:space="preserve">JREs </w:t>
+      </w:r>
+      <w:r>
+        <w:rPr>
+          <w:rFonts w:hint="eastAsia"/>
+        </w:rPr>
+        <w:t>选择</w:t>
+      </w:r>
+      <w:r>
+        <w:t>jdk</w:t>
+      </w:r>
+      <w:r>
+        <w:t>的目录</w:t>
+      </w:r>
     </w:p>
     <w:sectPr>
       <w:pgSz w:w="12240" w:h="15840"/>

</xml_diff>

<commit_message>
YogaMall : add item info and desc
</commit_message>
<xml_diff>
--- a/Troubleshooting.docx
+++ b/Troubleshooting.docx
@@ -712,9 +712,6 @@
     <w:p>
       <w:pPr>
         <w:pStyle w:val="ListParagraph"/>
-        <w:rPr>
-          <w:rFonts w:hint="eastAsia"/>
-        </w:rPr>
       </w:pPr>
       <w:r>
         <w:rPr>
@@ -732,24 +729,97 @@
         <w:t>Windows</w:t>
       </w:r>
       <w:r>
-        <w:t xml:space="preserve"> – Perference – Java – Installed </w:t>
+        <w:t xml:space="preserve"> – Perference – Java – Installed JREs </w:t>
+      </w:r>
+      <w:r>
+        <w:rPr>
+          <w:rFonts w:hint="eastAsia"/>
+        </w:rPr>
+        <w:t>选择</w:t>
+      </w:r>
+      <w:r>
+        <w:t>jdk</w:t>
+      </w:r>
+      <w:r>
+        <w:t>的目录</w:t>
+      </w:r>
+    </w:p>
+    <w:p>
+      <w:pPr>
+        <w:pStyle w:val="ListParagraph"/>
+      </w:pPr>
+    </w:p>
+    <w:p>
+      <w:pPr>
+        <w:pStyle w:val="ListParagraph"/>
+        <w:numPr>
+          <w:ilvl w:val="0"/>
+          <w:numId w:val="1"/>
+        </w:numPr>
+      </w:pPr>
+      <w:r>
+        <w:rPr>
+          <w:rFonts w:hint="eastAsia"/>
+        </w:rPr>
+        <w:t>启动</w:t>
+      </w:r>
+      <w:r>
+        <w:t>eclipse</w:t>
+      </w:r>
+      <w:r>
+        <w:t>时，项目出现红叉，说</w:t>
+      </w:r>
+      <w:r>
+        <w:t>pom.xml</w:t>
+      </w:r>
+      <w:r>
+        <w:rPr>
+          <w:rFonts w:hint="eastAsia"/>
+        </w:rPr>
+        <w:t>头</w:t>
+      </w:r>
+      <w:r>
+        <w:t>有问题</w:t>
+      </w:r>
+    </w:p>
+    <w:p>
+      <w:pPr>
+        <w:pStyle w:val="ListParagraph"/>
+        <w:rPr>
+          <w:rFonts w:hint="eastAsia"/>
+        </w:rPr>
+      </w:pPr>
+      <w:r>
+        <w:rPr>
+          <w:rFonts w:hint="eastAsia"/>
+        </w:rPr>
+        <w:t>答</w:t>
+      </w:r>
+      <w:r>
+        <w:t>：对这些项目进行</w:t>
+      </w:r>
+      <w:r>
+        <w:rPr>
+          <w:rFonts w:hint="eastAsia"/>
+        </w:rPr>
+        <w:t xml:space="preserve"> </w:t>
+      </w:r>
+      <w:r>
+        <w:t xml:space="preserve">Maven -- </w:t>
       </w:r>
       <w:bookmarkStart w:id="0" w:name="_GoBack"/>
       <w:bookmarkEnd w:id="0"/>
       <w:r>
-        <w:t xml:space="preserve">JREs </w:t>
-      </w:r>
-      <w:r>
-        <w:rPr>
-          <w:rFonts w:hint="eastAsia"/>
-        </w:rPr>
-        <w:t>选择</w:t>
-      </w:r>
-      <w:r>
-        <w:t>jdk</w:t>
-      </w:r>
-      <w:r>
-        <w:t>的目录</w:t>
+        <w:t>update</w:t>
+      </w:r>
+      <w:r>
+        <w:rPr>
+          <w:rFonts w:hint="eastAsia"/>
+        </w:rPr>
+        <w:t>，</w:t>
+      </w:r>
+      <w:r>
+        <w:t>即可</w:t>
       </w:r>
     </w:p>
     <w:sectPr>

</xml_diff>

<commit_message>
YogaMall : taotao-rest and taotao-portal basic framework
</commit_message>
<xml_diff>
--- a/Troubleshooting.docx
+++ b/Troubleshooting.docx
@@ -785,9 +785,6 @@
     <w:p>
       <w:pPr>
         <w:pStyle w:val="ListParagraph"/>
-        <w:rPr>
-          <w:rFonts w:hint="eastAsia"/>
-        </w:rPr>
       </w:pPr>
       <w:r>
         <w:rPr>
@@ -806,20 +803,129 @@
       </w:r>
       <w:r>
         <w:t xml:space="preserve">Maven -- </w:t>
+      </w:r>
+      <w:r>
+        <w:t>update</w:t>
+      </w:r>
+      <w:r>
+        <w:rPr>
+          <w:rFonts w:hint="eastAsia"/>
+        </w:rPr>
+        <w:t>，</w:t>
+      </w:r>
+      <w:r>
+        <w:t>即可</w:t>
+      </w:r>
+    </w:p>
+    <w:p>
+      <w:pPr>
+        <w:pStyle w:val="ListParagraph"/>
+      </w:pPr>
+    </w:p>
+    <w:p>
+      <w:pPr>
+        <w:pStyle w:val="ListParagraph"/>
+        <w:numPr>
+          <w:ilvl w:val="0"/>
+          <w:numId w:val="1"/>
+        </w:numPr>
+      </w:pPr>
+      <w:r>
+        <w:rPr>
+          <w:rFonts w:hint="eastAsia"/>
+        </w:rPr>
+        <w:t>用</w:t>
+      </w:r>
+      <w:r>
+        <w:t>tomcat</w:t>
+      </w:r>
+      <w:r>
+        <w:rPr>
+          <w:rFonts w:hint="eastAsia"/>
+        </w:rPr>
+        <w:t>启动</w:t>
+      </w:r>
+      <w:r>
+        <w:t xml:space="preserve">web </w:t>
+      </w:r>
+      <w:r>
+        <w:rPr>
+          <w:rFonts w:hint="eastAsia"/>
+        </w:rPr>
+        <w:t>项目，</w:t>
+      </w:r>
+      <w:r>
+        <w:rPr>
+          <w:rFonts w:hint="eastAsia"/>
+        </w:rPr>
+        <w:t xml:space="preserve"> </w:t>
+      </w:r>
+      <w:r>
+        <w:rPr>
+          <w:rFonts w:hint="eastAsia"/>
+        </w:rPr>
+        <w:t>出现</w:t>
+      </w:r>
+      <w:r>
+        <w:t>Could not start Tomcat: Failed to start component</w:t>
+      </w:r>
+    </w:p>
+    <w:p>
+      <w:pPr>
+        <w:pStyle w:val="ListParagraph"/>
+        <w:rPr>
+          <w:rFonts w:hint="eastAsia"/>
+        </w:rPr>
+      </w:pPr>
+      <w:r>
+        <w:rPr>
+          <w:rFonts w:hint="eastAsia"/>
+        </w:rPr>
+        <w:t>答</w:t>
+      </w:r>
+      <w:r>
+        <w:t>：</w:t>
+      </w:r>
+      <w:r>
+        <w:rPr>
+          <w:rFonts w:hint="eastAsia"/>
+        </w:rPr>
+        <w:t xml:space="preserve">web.xml </w:t>
+      </w:r>
+      <w:r>
+        <w:rPr>
+          <w:rFonts w:hint="eastAsia"/>
+        </w:rPr>
+        <w:t>中</w:t>
+      </w:r>
+      <w:r>
+        <w:t>display-name</w:t>
+      </w:r>
+      <w:r>
+        <w:rPr>
+          <w:rFonts w:hint="eastAsia"/>
+        </w:rPr>
+        <w:t>和前端</w:t>
+      </w:r>
+      <w:r>
+        <w:t>控制器的</w:t>
       </w:r>
       <w:bookmarkStart w:id="0" w:name="_GoBack"/>
       <w:bookmarkEnd w:id="0"/>
       <w:r>
-        <w:t>update</w:t>
-      </w:r>
-      <w:r>
-        <w:rPr>
-          <w:rFonts w:hint="eastAsia"/>
-        </w:rPr>
-        <w:t>，</w:t>
-      </w:r>
-      <w:r>
-        <w:t>即可</w:t>
+        <w:rPr>
+          <w:rFonts w:hint="eastAsia"/>
+        </w:rPr>
+        <w:t>两个</w:t>
+      </w:r>
+      <w:r>
+        <w:t>servlet-name</w:t>
+      </w:r>
+      <w:r>
+        <w:rPr>
+          <w:rFonts w:hint="eastAsia"/>
+        </w:rPr>
+        <w:t>不一致</w:t>
       </w:r>
     </w:p>
     <w:sectPr>

</xml_diff>

<commit_message>
YogaMall : Big Advertise shown on portal and fix httpclient bug
</commit_message>
<xml_diff>
--- a/Troubleshooting.docx
+++ b/Troubleshooting.docx
@@ -873,9 +873,6 @@
     <w:p>
       <w:pPr>
         <w:pStyle w:val="ListParagraph"/>
-        <w:rPr>
-          <w:rFonts w:hint="eastAsia"/>
-        </w:rPr>
       </w:pPr>
       <w:r>
         <w:rPr>
@@ -909,24 +906,229 @@
       </w:r>
       <w:r>
         <w:t>控制器的</w:t>
+      </w:r>
+      <w:r>
+        <w:rPr>
+          <w:rFonts w:hint="eastAsia"/>
+        </w:rPr>
+        <w:t>两个</w:t>
+      </w:r>
+      <w:r>
+        <w:t>servlet-name</w:t>
+      </w:r>
+      <w:r>
+        <w:rPr>
+          <w:rFonts w:hint="eastAsia"/>
+        </w:rPr>
+        <w:t>不一致</w:t>
+      </w:r>
+    </w:p>
+    <w:p>
+      <w:pPr>
+        <w:pStyle w:val="ListParagraph"/>
+      </w:pPr>
+    </w:p>
+    <w:p>
+      <w:pPr>
+        <w:pStyle w:val="ListParagraph"/>
+        <w:numPr>
+          <w:ilvl w:val="0"/>
+          <w:numId w:val="1"/>
+        </w:numPr>
+      </w:pPr>
+      <w:r>
+        <w:t>Class not found com.taotao.httpclient.HttpClientTest</w:t>
+      </w:r>
+    </w:p>
+    <w:p>
+      <w:pPr>
+        <w:pStyle w:val="ListParagraph"/>
+      </w:pPr>
+      <w:r>
+        <w:rPr>
+          <w:rFonts w:hint="eastAsia"/>
+        </w:rPr>
+        <w:t>答</w:t>
+      </w:r>
+      <w:r>
+        <w:t>：</w:t>
+      </w:r>
+      <w:r>
+        <w:rPr>
+          <w:rFonts w:hint="eastAsia"/>
+        </w:rPr>
+        <w:t>随意</w:t>
+      </w:r>
+      <w:r>
+        <w:t>修改一下</w:t>
+      </w:r>
+      <w:r>
+        <w:t>HttpClientTest.java</w:t>
+      </w:r>
+      <w:r>
+        <w:rPr>
+          <w:rFonts w:hint="eastAsia"/>
+        </w:rPr>
+        <w:t>，</w:t>
+      </w:r>
+      <w:r>
+        <w:rPr>
+          <w:rFonts w:hint="eastAsia"/>
+        </w:rPr>
+        <w:t xml:space="preserve"> </w:t>
+      </w:r>
+      <w:r>
+        <w:rPr>
+          <w:rFonts w:hint="eastAsia"/>
+        </w:rPr>
+        <w:t>然后</w:t>
+      </w:r>
+      <w:r>
+        <w:t>取消修改。</w:t>
+      </w:r>
+      <w:r>
+        <w:rPr>
+          <w:rFonts w:hint="eastAsia"/>
+        </w:rPr>
+        <w:t>保存</w:t>
+      </w:r>
+      <w:r>
+        <w:t>一下</w:t>
+      </w:r>
+      <w:r>
+        <w:t xml:space="preserve">HttpClientTest.java, </w:t>
+      </w:r>
+      <w:r>
+        <w:rPr>
+          <w:rFonts w:hint="eastAsia"/>
+        </w:rPr>
+        <w:t>重新</w:t>
+      </w:r>
+      <w:r>
+        <w:t>编译一下</w:t>
+      </w:r>
+    </w:p>
+    <w:p>
+      <w:pPr>
+        <w:pStyle w:val="ListParagraph"/>
+      </w:pPr>
+    </w:p>
+    <w:p>
+      <w:pPr>
+        <w:pStyle w:val="ListParagraph"/>
+        <w:numPr>
+          <w:ilvl w:val="0"/>
+          <w:numId w:val="1"/>
+        </w:numPr>
+      </w:pPr>
+      <w:r>
+        <w:rPr>
+          <w:rFonts w:hint="eastAsia"/>
+        </w:rPr>
+        <w:t>访问</w:t>
+      </w:r>
+      <w:r>
+        <w:t xml:space="preserve">taotao-portal </w:t>
+      </w:r>
+      <w:r>
+        <w:rPr>
+          <w:rFonts w:hint="eastAsia"/>
+        </w:rPr>
+        <w:t>服务</w:t>
+      </w:r>
+      <w:r>
+        <w:rPr>
+          <w:rFonts w:hint="eastAsia"/>
+        </w:rPr>
+        <w:t xml:space="preserve">406 </w:t>
+      </w:r>
+      <w:r>
+        <w:rPr>
+          <w:rFonts w:hint="eastAsia"/>
+        </w:rPr>
+        <w:t>问题</w:t>
+      </w:r>
+    </w:p>
+    <w:p>
+      <w:pPr>
+        <w:pStyle w:val="ListParagraph"/>
+      </w:pPr>
+      <w:r>
+        <w:rPr>
+          <w:rFonts w:hint="eastAsia"/>
+        </w:rPr>
+        <w:t>答</w:t>
+      </w:r>
+      <w:r>
+        <w:t>：</w:t>
+      </w:r>
+      <w:r>
+        <w:rPr>
+          <w:rFonts w:hint="eastAsia"/>
+        </w:rPr>
+        <w:t xml:space="preserve">1. </w:t>
+      </w:r>
+      <w:r>
+        <w:rPr>
+          <w:rFonts w:hint="eastAsia"/>
+        </w:rPr>
+        <w:t>查看</w:t>
+      </w:r>
+      <w:r>
+        <w:t>是否</w:t>
+      </w:r>
+      <w:r>
+        <w:t>Jackson</w:t>
+      </w:r>
+      <w:r>
+        <w:t>包是否存在。</w:t>
+      </w:r>
+    </w:p>
+    <w:p>
+      <w:pPr>
+        <w:pStyle w:val="ListParagraph"/>
+        <w:rPr>
+          <w:rFonts w:hint="eastAsia"/>
+        </w:rPr>
+      </w:pPr>
+      <w:r>
+        <w:t xml:space="preserve">         2. </w:t>
+      </w:r>
+      <w:r>
+        <w:rPr>
+          <w:rFonts w:hint="eastAsia"/>
+        </w:rPr>
+        <w:t>如果</w:t>
+      </w:r>
+      <w:r>
+        <w:t>后缀是</w:t>
+      </w:r>
+      <w:r>
+        <w:t>html</w:t>
+      </w:r>
+      <w:r>
+        <w:t>是不能响应</w:t>
+      </w:r>
+      <w:r>
+        <w:rPr>
+          <w:rFonts w:hint="eastAsia"/>
+        </w:rPr>
+        <w:t xml:space="preserve"> </w:t>
+      </w:r>
+      <w:r>
+        <w:t xml:space="preserve">json </w:t>
+      </w:r>
+      <w:r>
+        <w:rPr>
+          <w:rFonts w:hint="eastAsia"/>
+        </w:rPr>
+        <w:t>数据</w:t>
+      </w:r>
+      <w:r>
+        <w:t>的。</w:t>
       </w:r>
       <w:bookmarkStart w:id="0" w:name="_GoBack"/>
       <w:bookmarkEnd w:id="0"/>
-      <w:r>
-        <w:rPr>
-          <w:rFonts w:hint="eastAsia"/>
-        </w:rPr>
-        <w:t>两个</w:t>
-      </w:r>
-      <w:r>
-        <w:t>servlet-name</w:t>
-      </w:r>
-      <w:r>
-        <w:rPr>
-          <w:rFonts w:hint="eastAsia"/>
-        </w:rPr>
-        <w:t>不一致</w:t>
-      </w:r>
     </w:p>
     <w:sectPr>
       <w:pgSz w:w="12240" w:h="15840"/>

</xml_diff>

<commit_message>
YogaMall : add Redis(Jedis) into SpringMVC
</commit_message>
<xml_diff>
--- a/Troubleshooting.docx
+++ b/Troubleshooting.docx
@@ -686,8 +686,10 @@
         </w:numPr>
       </w:pPr>
       <w:r>
-        <w:t>Maven b</w:t>
-      </w:r>
+        <w:t xml:space="preserve">Maven </w:t>
+      </w:r>
+      <w:bookmarkStart w:id="0" w:name="_GoBack"/>
+      <w:bookmarkEnd w:id="0"/>
       <w:r>
         <w:rPr>
           <w:rFonts w:hint="eastAsia"/>
@@ -1087,9 +1089,6 @@
     <w:p>
       <w:pPr>
         <w:pStyle w:val="ListParagraph"/>
-        <w:rPr>
-          <w:rFonts w:hint="eastAsia"/>
-        </w:rPr>
       </w:pPr>
       <w:r>
         <w:t xml:space="preserve">         2. </w:t>
@@ -1127,8 +1126,142 @@
       <w:r>
         <w:t>的。</w:t>
       </w:r>
-      <w:bookmarkStart w:id="0" w:name="_GoBack"/>
-      <w:bookmarkEnd w:id="0"/>
+    </w:p>
+    <w:p>
+      <w:pPr>
+        <w:pStyle w:val="ListParagraph"/>
+      </w:pPr>
+    </w:p>
+    <w:p>
+      <w:pPr>
+        <w:pStyle w:val="ListParagraph"/>
+      </w:pPr>
+    </w:p>
+    <w:p>
+      <w:pPr>
+        <w:pStyle w:val="ListParagraph"/>
+        <w:numPr>
+          <w:ilvl w:val="0"/>
+          <w:numId w:val="1"/>
+        </w:numPr>
+      </w:pPr>
+      <w:r>
+        <w:rPr>
+          <w:rFonts w:hint="eastAsia"/>
+        </w:rPr>
+        <w:lastRenderedPageBreak/>
+        <w:t>启动</w:t>
+      </w:r>
+      <w:r>
+        <w:t>nginx</w:t>
+      </w:r>
+      <w:r>
+        <w:t>时，出现</w:t>
+      </w:r>
+    </w:p>
+    <w:p>
+      <w:pPr>
+        <w:pStyle w:val="ListParagraph"/>
+      </w:pPr>
+      <w:r>
+        <w:t>[emerg] open() "/var/run/nginx/nginx.pid" failed (2: No such file or directory)</w:t>
+      </w:r>
+    </w:p>
+    <w:p>
+      <w:pPr>
+        <w:pStyle w:val="ListParagraph"/>
+      </w:pPr>
+      <w:r>
+        <w:rPr>
+          <w:rFonts w:hint="eastAsia"/>
+        </w:rPr>
+        <w:t>答</w:t>
+      </w:r>
+      <w:r>
+        <w:t>：</w:t>
+      </w:r>
+      <w:r>
+        <w:rPr>
+          <w:rFonts w:hint="eastAsia"/>
+        </w:rPr>
+        <w:t>创建</w:t>
+      </w:r>
+      <w:r>
+        <w:t>一下目录</w:t>
+      </w:r>
+      <w:r>
+        <w:t>”</w:t>
+      </w:r>
+      <w:r>
+        <w:t xml:space="preserve"> </w:t>
+      </w:r>
+      <w:r>
+        <w:t>"/var/run/nginx</w:t>
+      </w:r>
+      <w:r>
+        <w:t xml:space="preserve">” </w:t>
+      </w:r>
+      <w:r>
+        <w:rPr>
+          <w:rFonts w:hint="eastAsia"/>
+        </w:rPr>
+        <w:t>即可</w:t>
+      </w:r>
+    </w:p>
+    <w:p>
+      <w:pPr>
+        <w:pStyle w:val="ListParagraph"/>
+      </w:pPr>
+    </w:p>
+    <w:p>
+      <w:pPr>
+        <w:pStyle w:val="ListParagraph"/>
+        <w:numPr>
+          <w:ilvl w:val="0"/>
+          <w:numId w:val="1"/>
+        </w:numPr>
+      </w:pPr>
+      <w:r>
+        <w:rPr>
+          <w:rFonts w:hint="eastAsia"/>
+        </w:rPr>
+        <w:t>如何</w:t>
+      </w:r>
+      <w:r>
+        <w:t>设置</w:t>
+      </w:r>
+      <w:r>
+        <w:t>ubuntu</w:t>
+      </w:r>
+      <w:r>
+        <w:t>开机启动</w:t>
+      </w:r>
+    </w:p>
+    <w:p>
+      <w:pPr>
+        <w:pStyle w:val="ListParagraph"/>
+        <w:rPr>
+          <w:rFonts w:hint="eastAsia"/>
+        </w:rPr>
+      </w:pPr>
+      <w:r>
+        <w:rPr>
+          <w:rFonts w:hint="eastAsia"/>
+        </w:rPr>
+        <w:t>答</w:t>
+      </w:r>
+      <w:r>
+        <w:rPr>
+          <w:rFonts w:hint="eastAsia"/>
+        </w:rPr>
+        <w:t xml:space="preserve">: </w:t>
+      </w:r>
+      <w:r>
+        <w:t xml:space="preserve">vi </w:t>
+      </w:r>
+      <w:r>
+        <w:t>/etc/rc.local</w:t>
+      </w:r>
     </w:p>
     <w:sectPr>
       <w:pgSz w:w="12240" w:h="15840"/>

</xml_diff>

<commit_message>
YogaMall : use Redis to cache advertising
</commit_message>
<xml_diff>
--- a/Troubleshooting.docx
+++ b/Troubleshooting.docx
@@ -72,8 +72,8 @@
         </w:rPr>
         <w:drawing>
           <wp:inline distT="0" distB="0" distL="0" distR="0">
-            <wp:extent cx="1276597" cy="454957"/>
-            <wp:effectExtent l="0" t="0" r="0" b="2540"/>
+            <wp:extent cx="1389798" cy="495300"/>
+            <wp:effectExtent l="0" t="0" r="1270" b="0"/>
             <wp:docPr id="1" name="Picture 1"/>
             <wp:cNvGraphicFramePr>
               <a:graphicFrameLocks xmlns:a="http://schemas.openxmlformats.org/drawingml/2006/main" noChangeAspect="1"/>
@@ -100,7 +100,7 @@
                   <pic:spPr>
                     <a:xfrm>
                       <a:off x="0" y="0"/>
-                      <a:ext cx="1293379" cy="460938"/>
+                      <a:ext cx="1412239" cy="503297"/>
                     </a:xfrm>
                     <a:prstGeom prst="rect">
                       <a:avLst/>
@@ -688,8 +688,6 @@
       <w:r>
         <w:t xml:space="preserve">Maven </w:t>
       </w:r>
-      <w:bookmarkStart w:id="0" w:name="_GoBack"/>
-      <w:bookmarkEnd w:id="0"/>
       <w:r>
         <w:rPr>
           <w:rFonts w:hint="eastAsia"/>
@@ -1135,11 +1133,6 @@
     <w:p>
       <w:pPr>
         <w:pStyle w:val="ListParagraph"/>
-      </w:pPr>
-    </w:p>
-    <w:p>
-      <w:pPr>
-        <w:pStyle w:val="ListParagraph"/>
         <w:numPr>
           <w:ilvl w:val="0"/>
           <w:numId w:val="1"/>
@@ -1193,10 +1186,7 @@
         <w:t>”</w:t>
       </w:r>
       <w:r>
-        <w:t xml:space="preserve"> </w:t>
-      </w:r>
-      <w:r>
-        <w:t>"/var/run/nginx</w:t>
+        <w:t xml:space="preserve"> "/var/run/nginx</w:t>
       </w:r>
       <w:r>
         <w:t xml:space="preserve">” </w:t>
@@ -1240,9 +1230,6 @@
     <w:p>
       <w:pPr>
         <w:pStyle w:val="ListParagraph"/>
-        <w:rPr>
-          <w:rFonts w:hint="eastAsia"/>
-        </w:rPr>
       </w:pPr>
       <w:r>
         <w:rPr>
@@ -1261,6 +1248,152 @@
       </w:r>
       <w:r>
         <w:t>/etc/rc.local</w:t>
+      </w:r>
+    </w:p>
+    <w:p>
+      <w:pPr>
+        <w:pStyle w:val="ListParagraph"/>
+      </w:pPr>
+    </w:p>
+    <w:p>
+      <w:pPr>
+        <w:pStyle w:val="ListParagraph"/>
+        <w:numPr>
+          <w:ilvl w:val="0"/>
+          <w:numId w:val="1"/>
+        </w:numPr>
+      </w:pPr>
+      <w:r>
+        <w:rPr>
+          <w:rFonts w:hint="eastAsia"/>
+        </w:rPr>
+        <w:t>使用</w:t>
+      </w:r>
+      <w:r>
+        <w:t>JedisPool</w:t>
+      </w:r>
+      <w:r>
+        <w:t>时</w:t>
+      </w:r>
+      <w:r>
+        <w:rPr>
+          <w:rFonts w:hint="eastAsia"/>
+        </w:rPr>
+        <w:t>，报错“</w:t>
+      </w:r>
+      <w:r>
+        <w:t>org.apache.commons.pool2.impl.GenericObjectPoolConfig</w:t>
+      </w:r>
+      <w:r>
+        <w:t>”</w:t>
+      </w:r>
+    </w:p>
+    <w:p>
+      <w:pPr>
+        <w:pStyle w:val="ListParagraph"/>
+      </w:pPr>
+      <w:r>
+        <w:rPr>
+          <w:rFonts w:hint="eastAsia"/>
+        </w:rPr>
+        <w:t>答</w:t>
+      </w:r>
+      <w:r>
+        <w:t>：</w:t>
+      </w:r>
+      <w:r>
+        <w:rPr>
+          <w:rFonts w:hint="eastAsia"/>
+        </w:rPr>
+        <w:t xml:space="preserve"> </w:t>
+      </w:r>
+      <w:r>
+        <w:rPr>
+          <w:rFonts w:hint="eastAsia"/>
+        </w:rPr>
+        <w:t>添加</w:t>
+      </w:r>
+      <w:r>
+        <w:t>c</w:t>
+      </w:r>
+      <w:bookmarkStart w:id="0" w:name="_GoBack"/>
+      <w:bookmarkEnd w:id="0"/>
+      <w:r>
+        <w:t>ommons-pool2</w:t>
+      </w:r>
+    </w:p>
+    <w:p>
+      <w:pPr>
+        <w:pStyle w:val="ListParagraph"/>
+        <w:ind w:firstLine="720"/>
+      </w:pPr>
+      <w:r>
+        <w:t>&lt;dependency&gt;</w:t>
+      </w:r>
+    </w:p>
+    <w:p>
+      <w:pPr>
+        <w:pStyle w:val="ListParagraph"/>
+      </w:pPr>
+      <w:r>
+        <w:t xml:space="preserve"> </w:t>
+      </w:r>
+      <w:r>
+        <w:tab/>
+      </w:r>
+      <w:r>
+        <w:tab/>
+      </w:r>
+      <w:r>
+        <w:t>&lt;groupId&gt;org.apache.commons&lt;/groupId&gt;</w:t>
+      </w:r>
+    </w:p>
+    <w:p>
+      <w:pPr>
+        <w:pStyle w:val="ListParagraph"/>
+      </w:pPr>
+      <w:r>
+        <w:t xml:space="preserve">  </w:t>
+      </w:r>
+      <w:r>
+        <w:tab/>
+      </w:r>
+      <w:r>
+        <w:tab/>
+      </w:r>
+      <w:r>
+        <w:t>&lt;artifactId&gt;commons-pool2&lt;/artifactId&gt;</w:t>
+      </w:r>
+    </w:p>
+    <w:p>
+      <w:pPr>
+        <w:pStyle w:val="ListParagraph"/>
+      </w:pPr>
+      <w:r>
+        <w:t xml:space="preserve">  </w:t>
+      </w:r>
+      <w:r>
+        <w:tab/>
+      </w:r>
+      <w:r>
+        <w:tab/>
+      </w:r>
+      <w:r>
+        <w:t>&lt;version&gt;2.0&lt;/version&gt;</w:t>
+      </w:r>
+    </w:p>
+    <w:p>
+      <w:pPr>
+        <w:pStyle w:val="ListParagraph"/>
+        <w:rPr>
+          <w:rFonts w:hint="eastAsia"/>
+        </w:rPr>
+      </w:pPr>
+      <w:r>
+        <w:tab/>
+      </w:r>
+      <w:r>
+        <w:t>&lt;/dependency&gt;</w:t>
       </w:r>
     </w:p>
     <w:sectPr>

</xml_diff>

<commit_message>
YogaMall : taotao-search setup
</commit_message>
<xml_diff>
--- a/Troubleshooting.docx
+++ b/Troubleshooting.docx
@@ -1314,87 +1314,176 @@
         <w:t>添加</w:t>
       </w:r>
       <w:r>
-        <w:t>c</w:t>
+        <w:t>commons-pool2</w:t>
+      </w:r>
+    </w:p>
+    <w:p>
+      <w:pPr>
+        <w:pStyle w:val="ListParagraph"/>
+        <w:ind w:firstLine="720"/>
+      </w:pPr>
+      <w:r>
+        <w:t>&lt;dependency&gt;</w:t>
+      </w:r>
+    </w:p>
+    <w:p>
+      <w:pPr>
+        <w:pStyle w:val="ListParagraph"/>
+      </w:pPr>
+      <w:r>
+        <w:t xml:space="preserve"> </w:t>
+      </w:r>
+      <w:r>
+        <w:tab/>
+      </w:r>
+      <w:r>
+        <w:tab/>
+        <w:t>&lt;groupId&gt;org.apache.commons&lt;/groupId&gt;</w:t>
+      </w:r>
+    </w:p>
+    <w:p>
+      <w:pPr>
+        <w:pStyle w:val="ListParagraph"/>
+      </w:pPr>
+      <w:r>
+        <w:t xml:space="preserve">  </w:t>
+      </w:r>
+      <w:r>
+        <w:tab/>
+      </w:r>
+      <w:r>
+        <w:tab/>
+        <w:t>&lt;artifactId&gt;commons-pool2&lt;/artifactId&gt;</w:t>
+      </w:r>
+    </w:p>
+    <w:p>
+      <w:pPr>
+        <w:pStyle w:val="ListParagraph"/>
+      </w:pPr>
+      <w:r>
+        <w:t xml:space="preserve">  </w:t>
+      </w:r>
+      <w:r>
+        <w:tab/>
+      </w:r>
+      <w:r>
+        <w:tab/>
+        <w:t>&lt;version&gt;2.0&lt;/version&gt;</w:t>
+      </w:r>
+    </w:p>
+    <w:p>
+      <w:pPr>
+        <w:pStyle w:val="ListParagraph"/>
+      </w:pPr>
+      <w:r>
+        <w:tab/>
+        <w:t>&lt;/dependency&gt;</w:t>
+      </w:r>
+    </w:p>
+    <w:p>
+      <w:pPr>
+        <w:pStyle w:val="ListParagraph"/>
+      </w:pPr>
+    </w:p>
+    <w:p>
+      <w:pPr>
+        <w:pStyle w:val="ListParagraph"/>
+        <w:numPr>
+          <w:ilvl w:val="0"/>
+          <w:numId w:val="1"/>
+        </w:numPr>
+      </w:pPr>
+      <w:r>
+        <w:rPr>
+          <w:rFonts w:hint="eastAsia"/>
+        </w:rPr>
+        <w:t>新建</w:t>
+      </w:r>
+      <w:r>
+        <w:t>的</w:t>
+      </w:r>
+      <w:r>
+        <w:t>Maven war</w:t>
+      </w:r>
+      <w:r>
+        <w:t>工程的</w:t>
+      </w:r>
+      <w:r>
+        <w:rPr>
+          <w:rFonts w:hint="eastAsia"/>
+        </w:rPr>
+        <w:t xml:space="preserve">pom.xml </w:t>
+      </w:r>
+      <w:r>
+        <w:rPr>
+          <w:rFonts w:hint="eastAsia"/>
+        </w:rPr>
+        <w:t>的</w:t>
+      </w:r>
+      <w:r>
+        <w:rPr>
+          <w:rFonts w:hint="eastAsia"/>
+        </w:rPr>
+        <w:t xml:space="preserve"> </w:t>
+      </w:r>
+      <w:r>
+        <w:t>&lt;packaging&gt;war&lt;/packaging&gt;</w:t>
+      </w:r>
+      <w:r>
+        <w:t xml:space="preserve"> </w:t>
+      </w:r>
+      <w:r>
+        <w:rPr>
+          <w:rFonts w:hint="eastAsia"/>
+        </w:rPr>
+        <w:t>旁边出现</w:t>
+      </w:r>
+      <w:r>
+        <w:t>红叉</w:t>
+      </w:r>
+    </w:p>
+    <w:p>
+      <w:pPr>
+        <w:pStyle w:val="ListParagraph"/>
+        <w:rPr>
+          <w:rFonts w:hint="eastAsia"/>
+        </w:rPr>
+      </w:pPr>
+      <w:r>
+        <w:rPr>
+          <w:rFonts w:hint="eastAsia"/>
+        </w:rPr>
+        <w:t>答</w:t>
+      </w:r>
+      <w:r>
+        <w:t>：</w:t>
+      </w:r>
+      <w:r>
+        <w:rPr>
+          <w:rFonts w:hint="eastAsia"/>
+        </w:rPr>
+        <w:t xml:space="preserve"> </w:t>
+      </w:r>
+      <w:r>
+        <w:rPr>
+          <w:rFonts w:hint="eastAsia"/>
+        </w:rPr>
+        <w:t>还没有</w:t>
+      </w:r>
+      <w:r>
+        <w:t>添加</w:t>
+      </w:r>
+      <w:r>
+        <w:rPr>
+          <w:rFonts w:hint="eastAsia"/>
+        </w:rPr>
+        <w:t xml:space="preserve"> </w:t>
+      </w:r>
+      <w:r>
+        <w:t>web.xml</w:t>
       </w:r>
       <w:bookmarkStart w:id="0" w:name="_GoBack"/>
       <w:bookmarkEnd w:id="0"/>
-      <w:r>
-        <w:t>ommons-pool2</w:t>
-      </w:r>
-    </w:p>
-    <w:p>
-      <w:pPr>
-        <w:pStyle w:val="ListParagraph"/>
-        <w:ind w:firstLine="720"/>
-      </w:pPr>
-      <w:r>
-        <w:t>&lt;dependency&gt;</w:t>
-      </w:r>
-    </w:p>
-    <w:p>
-      <w:pPr>
-        <w:pStyle w:val="ListParagraph"/>
-      </w:pPr>
-      <w:r>
-        <w:t xml:space="preserve"> </w:t>
-      </w:r>
-      <w:r>
-        <w:tab/>
-      </w:r>
-      <w:r>
-        <w:tab/>
-      </w:r>
-      <w:r>
-        <w:t>&lt;groupId&gt;org.apache.commons&lt;/groupId&gt;</w:t>
-      </w:r>
-    </w:p>
-    <w:p>
-      <w:pPr>
-        <w:pStyle w:val="ListParagraph"/>
-      </w:pPr>
-      <w:r>
-        <w:t xml:space="preserve">  </w:t>
-      </w:r>
-      <w:r>
-        <w:tab/>
-      </w:r>
-      <w:r>
-        <w:tab/>
-      </w:r>
-      <w:r>
-        <w:t>&lt;artifactId&gt;commons-pool2&lt;/artifactId&gt;</w:t>
-      </w:r>
-    </w:p>
-    <w:p>
-      <w:pPr>
-        <w:pStyle w:val="ListParagraph"/>
-      </w:pPr>
-      <w:r>
-        <w:t xml:space="preserve">  </w:t>
-      </w:r>
-      <w:r>
-        <w:tab/>
-      </w:r>
-      <w:r>
-        <w:tab/>
-      </w:r>
-      <w:r>
-        <w:t>&lt;version&gt;2.0&lt;/version&gt;</w:t>
-      </w:r>
-    </w:p>
-    <w:p>
-      <w:pPr>
-        <w:pStyle w:val="ListParagraph"/>
-        <w:rPr>
-          <w:rFonts w:hint="eastAsia"/>
-        </w:rPr>
-      </w:pPr>
-      <w:r>
-        <w:tab/>
-      </w:r>
-      <w:r>
-        <w:t>&lt;/dependency&gt;</w:t>
-      </w:r>
     </w:p>
     <w:sectPr>
       <w:pgSz w:w="12240" w:h="15840"/>

</xml_diff>

<commit_message>
YogaMall : fix bug1
</commit_message>
<xml_diff>
--- a/Troubleshooting.docx
+++ b/Troubleshooting.docx
@@ -1445,9 +1445,6 @@
     <w:p>
       <w:pPr>
         <w:pStyle w:val="ListParagraph"/>
-        <w:rPr>
-          <w:rFonts w:hint="eastAsia"/>
-        </w:rPr>
       </w:pPr>
       <w:r>
         <w:rPr>
@@ -1481,9 +1478,291 @@
       </w:r>
       <w:r>
         <w:t>web.xml</w:t>
+      </w:r>
+    </w:p>
+    <w:p>
+      <w:pPr>
+        <w:pStyle w:val="ListParagraph"/>
+      </w:pPr>
+    </w:p>
+    <w:p>
+      <w:pPr>
+        <w:pStyle w:val="ListParagraph"/>
+        <w:numPr>
+          <w:ilvl w:val="0"/>
+          <w:numId w:val="1"/>
+        </w:numPr>
+      </w:pPr>
+      <w:r>
+        <w:rPr>
+          <w:rFonts w:hint="eastAsia"/>
+        </w:rPr>
+        <w:t>在修改</w:t>
+      </w:r>
+      <w:r>
+        <w:t>JavaScript</w:t>
+      </w:r>
+      <w:r>
+        <w:t>代码后，页面不更新</w:t>
+      </w:r>
+      <w:r>
+        <w:rPr>
+          <w:rFonts w:hint="eastAsia"/>
+        </w:rPr>
+        <w:t>，</w:t>
+      </w:r>
+      <w:r>
+        <w:t>并且右击</w:t>
+      </w:r>
+      <w:r>
+        <w:rPr>
+          <w:rFonts w:hint="eastAsia"/>
+        </w:rPr>
+        <w:t>页面</w:t>
+      </w:r>
+      <w:r>
+        <w:t>Inspect</w:t>
+      </w:r>
+      <w:r>
+        <w:rPr>
+          <w:rFonts w:hint="eastAsia"/>
+        </w:rPr>
+        <w:t>，查看</w:t>
+      </w:r>
+      <w:r>
+        <w:t>Network</w:t>
+      </w:r>
+      <w:r>
+        <w:t>的</w:t>
+      </w:r>
+      <w:r>
+        <w:t>js</w:t>
+      </w:r>
+      <w:r>
+        <w:t>代码</w:t>
+      </w:r>
+      <w:r>
+        <w:rPr>
+          <w:rFonts w:hint="eastAsia"/>
+        </w:rPr>
+        <w:t>仍旧</w:t>
+      </w:r>
+      <w:r>
+        <w:t>是</w:t>
+      </w:r>
+      <w:r>
+        <w:rPr>
+          <w:rFonts w:hint="eastAsia"/>
+        </w:rPr>
+        <w:t>老的</w:t>
+      </w:r>
+    </w:p>
+    <w:p>
+      <w:pPr>
+        <w:pStyle w:val="ListParagraph"/>
+      </w:pPr>
+      <w:r>
+        <w:rPr>
+          <w:rFonts w:hint="eastAsia"/>
+        </w:rPr>
+        <w:t>答</w:t>
+      </w:r>
+      <w:r>
+        <w:t>：</w:t>
+      </w:r>
+      <w:r>
+        <w:rPr>
+          <w:rFonts w:hint="eastAsia"/>
+        </w:rPr>
+        <w:t>随便</w:t>
+      </w:r>
+      <w:r>
+        <w:t>点一个链接，出现一堆</w:t>
+      </w:r>
+      <w:r>
+        <w:rPr>
+          <w:rFonts w:hint="eastAsia"/>
+        </w:rPr>
+        <w:t>js, css,</w:t>
+      </w:r>
+      <w:r>
+        <w:rPr>
+          <w:rFonts w:hint="eastAsia"/>
+        </w:rPr>
+        <w:t>文件</w:t>
+      </w:r>
+      <w:r>
+        <w:t>，</w:t>
+      </w:r>
+      <w:r>
+        <w:rPr>
+          <w:rFonts w:hint="eastAsia"/>
+        </w:rPr>
+        <w:t xml:space="preserve"> </w:t>
+      </w:r>
+    </w:p>
+    <w:p>
+      <w:pPr>
+        <w:pStyle w:val="ListParagraph"/>
+      </w:pPr>
+      <w:r>
+        <w:t xml:space="preserve">        </w:t>
+      </w:r>
+      <w:r>
+        <w:rPr>
+          <w:rFonts w:hint="eastAsia"/>
+        </w:rPr>
+        <w:t>右击</w:t>
+      </w:r>
+      <w:r>
+        <w:rPr>
+          <w:rFonts w:hint="eastAsia"/>
+        </w:rPr>
+        <w:t xml:space="preserve"> </w:t>
+      </w:r>
+      <w:r>
+        <w:t>clear brower cache</w:t>
+      </w:r>
+      <w:r>
+        <w:t>，</w:t>
+      </w:r>
+      <w:r>
+        <w:rPr>
+          <w:rFonts w:hint="eastAsia"/>
+        </w:rPr>
+        <w:t xml:space="preserve"> </w:t>
+      </w:r>
+      <w:r>
+        <w:t>clear brower cookies</w:t>
+      </w:r>
+    </w:p>
+    <w:p>
+      <w:pPr>
+        <w:pStyle w:val="ListParagraph"/>
+      </w:pPr>
+    </w:p>
+    <w:p>
+      <w:pPr>
+        <w:pStyle w:val="ListParagraph"/>
+        <w:numPr>
+          <w:ilvl w:val="0"/>
+          <w:numId w:val="1"/>
+        </w:numPr>
+      </w:pPr>
+      <w:r>
+        <w:t xml:space="preserve">Taotao-portal  </w:t>
+      </w:r>
+      <w:r>
+        <w:rPr>
+          <w:rFonts w:hint="eastAsia"/>
+        </w:rPr>
+        <w:t>无法</w:t>
+      </w:r>
+      <w:r>
+        <w:t>显示大广告图片，</w:t>
+      </w:r>
+      <w:r>
+        <w:rPr>
+          <w:rFonts w:hint="eastAsia"/>
+        </w:rPr>
+        <w:t xml:space="preserve"> </w:t>
+      </w:r>
+      <w:r>
+        <w:t>taotao-manager</w:t>
+      </w:r>
+      <w:r>
+        <w:t>无法上传图片</w:t>
+      </w:r>
+    </w:p>
+    <w:p>
+      <w:pPr>
+        <w:pStyle w:val="ListParagraph"/>
+        <w:rPr>
+          <w:rFonts w:hint="eastAsia"/>
+        </w:rPr>
+      </w:pPr>
+      <w:r>
+        <w:rPr>
+          <w:rFonts w:hint="eastAsia"/>
+        </w:rPr>
+        <w:t>答</w:t>
+      </w:r>
+      <w:r>
+        <w:t>：</w:t>
+      </w:r>
+      <w:r>
+        <w:rPr>
+          <w:rFonts w:hint="eastAsia"/>
+        </w:rPr>
+        <w:t xml:space="preserve"> </w:t>
+      </w:r>
+      <w:r>
+        <w:rPr>
+          <w:rFonts w:hint="eastAsia"/>
+        </w:rPr>
+        <w:t>可能</w:t>
+      </w:r>
+      <w:r>
+        <w:t>是</w:t>
+      </w:r>
+      <w:r>
+        <w:t>ftp</w:t>
+      </w:r>
+      <w:r>
+        <w:t>服务器的虚拟机</w:t>
+      </w:r>
+      <w:r>
+        <w:t>IP</w:t>
+      </w:r>
+      <w:r>
+        <w:rPr>
+          <w:rFonts w:hint="eastAsia"/>
+        </w:rPr>
+        <w:t>变了</w:t>
+      </w:r>
+      <w:r>
+        <w:rPr>
+          <w:rFonts w:hint="eastAsia"/>
+        </w:rPr>
+        <w:t>，</w:t>
+      </w:r>
+      <w:r>
+        <w:rPr>
+          <w:rFonts w:hint="eastAsia"/>
+        </w:rPr>
+        <w:t xml:space="preserve"> </w:t>
+      </w:r>
+      <w:r>
+        <w:rPr>
+          <w:rFonts w:hint="eastAsia"/>
+        </w:rPr>
+        <w:t>根据</w:t>
+      </w:r>
+      <w:r>
+        <w:t>新的</w:t>
+      </w:r>
+      <w:r>
+        <w:t>IP</w:t>
+      </w:r>
+      <w:r>
+        <w:t>，修改配置</w:t>
+      </w:r>
+      <w:r>
+        <w:rPr>
+          <w:rFonts w:hint="eastAsia"/>
+        </w:rPr>
+        <w:t>properties</w:t>
       </w:r>
       <w:bookmarkStart w:id="0" w:name="_GoBack"/>
       <w:bookmarkEnd w:id="0"/>
+      <w:r>
+        <w:t>文件</w:t>
+      </w:r>
+    </w:p>
+    <w:p>
+      <w:pPr>
+        <w:pStyle w:val="ListParagraph"/>
+      </w:pPr>
     </w:p>
     <w:sectPr>
       <w:pgSz w:w="12240" w:h="15840"/>

</xml_diff>

<commit_message>
YogaMall : Item Content Page
</commit_message>
<xml_diff>
--- a/Troubleshooting.docx
+++ b/Troubleshooting.docx
@@ -834,25 +834,13 @@
         <w:rPr>
           <w:rFonts w:hint="eastAsia"/>
         </w:rPr>
-        <w:t>用</w:t>
-      </w:r>
-      <w:r>
-        <w:t>tomcat</w:t>
-      </w:r>
-      <w:r>
-        <w:rPr>
-          <w:rFonts w:hint="eastAsia"/>
-        </w:rPr>
-        <w:t>启动</w:t>
-      </w:r>
-      <w:r>
-        <w:t xml:space="preserve">web </w:t>
-      </w:r>
-      <w:r>
-        <w:rPr>
-          <w:rFonts w:hint="eastAsia"/>
-        </w:rPr>
-        <w:t>项目，</w:t>
+        <w:t>在</w:t>
+      </w:r>
+      <w:r>
+        <w:t>JSP</w:t>
+      </w:r>
+      <w:r>
+        <w:t>中，</w:t>
       </w:r>
       <w:r>
         <w:rPr>
@@ -861,13 +849,19 @@
         <w:t xml:space="preserve"> </w:t>
       </w:r>
       <w:r>
-        <w:rPr>
-          <w:rFonts w:hint="eastAsia"/>
-        </w:rPr>
-        <w:t>出现</w:t>
-      </w:r>
-      <w:r>
-        <w:t>Could not start Tomcat: Failed to start component</w:t>
+        <w:t>${pageContext.request.contextPath}</w:t>
+      </w:r>
+      <w:r>
+        <w:t xml:space="preserve"> </w:t>
+      </w:r>
+      <w:r>
+        <w:rPr>
+          <w:rFonts w:hint="eastAsia"/>
+        </w:rPr>
+        <w:t>附近</w:t>
+      </w:r>
+      <w:r>
+        <w:t>出现错误</w:t>
       </w:r>
     </w:p>
     <w:p>
@@ -887,40 +881,31 @@
         <w:rPr>
           <w:rFonts w:hint="eastAsia"/>
         </w:rPr>
-        <w:t xml:space="preserve">web.xml </w:t>
-      </w:r>
-      <w:r>
-        <w:rPr>
-          <w:rFonts w:hint="eastAsia"/>
-        </w:rPr>
-        <w:t>中</w:t>
-      </w:r>
-      <w:r>
-        <w:t>display-name</w:t>
-      </w:r>
-      <w:r>
-        <w:rPr>
-          <w:rFonts w:hint="eastAsia"/>
-        </w:rPr>
-        <w:t>和前端</w:t>
-      </w:r>
-      <w:r>
-        <w:t>控制器的</w:t>
-      </w:r>
-      <w:r>
-        <w:rPr>
-          <w:rFonts w:hint="eastAsia"/>
-        </w:rPr>
-        <w:t>两个</w:t>
-      </w:r>
-      <w:r>
-        <w:t>servlet-name</w:t>
-      </w:r>
-      <w:r>
-        <w:rPr>
-          <w:rFonts w:hint="eastAsia"/>
-        </w:rPr>
-        <w:t>不一致</w:t>
+        <w:t xml:space="preserve"> </w:t>
+      </w:r>
+      <w:r>
+        <w:rPr>
+          <w:rFonts w:hint="eastAsia"/>
+        </w:rPr>
+        <w:t>导入</w:t>
+      </w:r>
+      <w:r>
+        <w:rPr>
+          <w:rFonts w:hint="eastAsia"/>
+        </w:rPr>
+        <w:t xml:space="preserve"> </w:t>
+      </w:r>
+      <w:r>
+        <w:t>jsp-api.jar</w:t>
+      </w:r>
+      <w:r>
+        <w:t xml:space="preserve"> </w:t>
+      </w:r>
+      <w:r>
+        <w:rPr>
+          <w:rFonts w:hint="eastAsia"/>
+        </w:rPr>
+        <w:t>即可</w:t>
       </w:r>
     </w:p>
     <w:p>
@@ -937,7 +922,43 @@
         </w:numPr>
       </w:pPr>
       <w:r>
-        <w:t>Class not found com.taotao.httpclient.HttpClientTest</w:t>
+        <w:rPr>
+          <w:rFonts w:hint="eastAsia"/>
+        </w:rPr>
+        <w:t>用</w:t>
+      </w:r>
+      <w:r>
+        <w:t>tomcat</w:t>
+      </w:r>
+      <w:r>
+        <w:rPr>
+          <w:rFonts w:hint="eastAsia"/>
+        </w:rPr>
+        <w:t>启动</w:t>
+      </w:r>
+      <w:r>
+        <w:t xml:space="preserve">web </w:t>
+      </w:r>
+      <w:r>
+        <w:rPr>
+          <w:rFonts w:hint="eastAsia"/>
+        </w:rPr>
+        <w:t>项目，</w:t>
+      </w:r>
+      <w:r>
+        <w:rPr>
+          <w:rFonts w:hint="eastAsia"/>
+        </w:rPr>
+        <w:t xml:space="preserve"> </w:t>
+      </w:r>
+      <w:r>
+        <w:rPr>
+          <w:rFonts w:hint="eastAsia"/>
+        </w:rPr>
+        <w:t>出现</w:t>
+      </w:r>
+      <w:r>
+        <w:t>Could not start Tomcat: Failed to start component</w:t>
       </w:r>
     </w:p>
     <w:p>
@@ -957,55 +978,40 @@
         <w:rPr>
           <w:rFonts w:hint="eastAsia"/>
         </w:rPr>
-        <w:t>随意</w:t>
-      </w:r>
-      <w:r>
-        <w:t>修改一下</w:t>
-      </w:r>
-      <w:r>
-        <w:t>HttpClientTest.java</w:t>
-      </w:r>
-      <w:r>
-        <w:rPr>
-          <w:rFonts w:hint="eastAsia"/>
-        </w:rPr>
-        <w:t>，</w:t>
-      </w:r>
-      <w:r>
-        <w:rPr>
-          <w:rFonts w:hint="eastAsia"/>
-        </w:rPr>
-        <w:t xml:space="preserve"> </w:t>
-      </w:r>
-      <w:r>
-        <w:rPr>
-          <w:rFonts w:hint="eastAsia"/>
-        </w:rPr>
-        <w:t>然后</w:t>
-      </w:r>
-      <w:r>
-        <w:t>取消修改。</w:t>
-      </w:r>
-      <w:r>
-        <w:rPr>
-          <w:rFonts w:hint="eastAsia"/>
-        </w:rPr>
-        <w:t>保存</w:t>
-      </w:r>
-      <w:r>
-        <w:t>一下</w:t>
-      </w:r>
-      <w:r>
-        <w:t xml:space="preserve">HttpClientTest.java, </w:t>
-      </w:r>
-      <w:r>
-        <w:rPr>
-          <w:rFonts w:hint="eastAsia"/>
-        </w:rPr>
-        <w:t>重新</w:t>
-      </w:r>
-      <w:r>
-        <w:t>编译一下</w:t>
+        <w:t xml:space="preserve">web.xml </w:t>
+      </w:r>
+      <w:r>
+        <w:rPr>
+          <w:rFonts w:hint="eastAsia"/>
+        </w:rPr>
+        <w:t>中</w:t>
+      </w:r>
+      <w:r>
+        <w:t>display-name</w:t>
+      </w:r>
+      <w:r>
+        <w:rPr>
+          <w:rFonts w:hint="eastAsia"/>
+        </w:rPr>
+        <w:t>和前端</w:t>
+      </w:r>
+      <w:r>
+        <w:t>控制器的</w:t>
+      </w:r>
+      <w:r>
+        <w:rPr>
+          <w:rFonts w:hint="eastAsia"/>
+        </w:rPr>
+        <w:t>两个</w:t>
+      </w:r>
+      <w:r>
+        <w:t>servlet-name</w:t>
+      </w:r>
+      <w:r>
+        <w:rPr>
+          <w:rFonts w:hint="eastAsia"/>
+        </w:rPr>
+        <w:t>不一致</w:t>
       </w:r>
     </w:p>
     <w:p>
@@ -1022,31 +1028,7 @@
         </w:numPr>
       </w:pPr>
       <w:r>
-        <w:rPr>
-          <w:rFonts w:hint="eastAsia"/>
-        </w:rPr>
-        <w:t>访问</w:t>
-      </w:r>
-      <w:r>
-        <w:t xml:space="preserve">taotao-portal </w:t>
-      </w:r>
-      <w:r>
-        <w:rPr>
-          <w:rFonts w:hint="eastAsia"/>
-        </w:rPr>
-        <w:t>服务</w:t>
-      </w:r>
-      <w:r>
-        <w:rPr>
-          <w:rFonts w:hint="eastAsia"/>
-        </w:rPr>
-        <w:t xml:space="preserve">406 </w:t>
-      </w:r>
-      <w:r>
-        <w:rPr>
-          <w:rFonts w:hint="eastAsia"/>
-        </w:rPr>
-        <w:t>问题</w:t>
+        <w:t>Class not found com.taotao.httpclient.HttpClientTest</w:t>
       </w:r>
     </w:p>
     <w:p>
@@ -1066,45 +1048,19 @@
         <w:rPr>
           <w:rFonts w:hint="eastAsia"/>
         </w:rPr>
-        <w:t xml:space="preserve">1. </w:t>
-      </w:r>
-      <w:r>
-        <w:rPr>
-          <w:rFonts w:hint="eastAsia"/>
-        </w:rPr>
-        <w:t>查看</w:t>
-      </w:r>
-      <w:r>
-        <w:t>是否</w:t>
-      </w:r>
-      <w:r>
-        <w:t>Jackson</w:t>
-      </w:r>
-      <w:r>
-        <w:t>包是否存在。</w:t>
-      </w:r>
-    </w:p>
-    <w:p>
-      <w:pPr>
-        <w:pStyle w:val="ListParagraph"/>
-      </w:pPr>
-      <w:r>
-        <w:t xml:space="preserve">         2. </w:t>
-      </w:r>
-      <w:r>
-        <w:rPr>
-          <w:rFonts w:hint="eastAsia"/>
-        </w:rPr>
-        <w:t>如果</w:t>
-      </w:r>
-      <w:r>
-        <w:t>后缀是</w:t>
-      </w:r>
-      <w:r>
-        <w:t>html</w:t>
-      </w:r>
-      <w:r>
-        <w:t>是不能响应</w:t>
+        <w:t>随意</w:t>
+      </w:r>
+      <w:r>
+        <w:t>修改一下</w:t>
+      </w:r>
+      <w:r>
+        <w:t>HttpClientTest.java</w:t>
+      </w:r>
+      <w:r>
+        <w:rPr>
+          <w:rFonts w:hint="eastAsia"/>
+        </w:rPr>
+        <w:t>，</w:t>
       </w:r>
       <w:r>
         <w:rPr>
@@ -1113,16 +1069,34 @@
         <w:t xml:space="preserve"> </w:t>
       </w:r>
       <w:r>
-        <w:t xml:space="preserve">json </w:t>
-      </w:r>
-      <w:r>
-        <w:rPr>
-          <w:rFonts w:hint="eastAsia"/>
-        </w:rPr>
-        <w:t>数据</w:t>
-      </w:r>
-      <w:r>
-        <w:t>的。</w:t>
+        <w:rPr>
+          <w:rFonts w:hint="eastAsia"/>
+        </w:rPr>
+        <w:t>然后</w:t>
+      </w:r>
+      <w:r>
+        <w:t>取消修改。</w:t>
+      </w:r>
+      <w:r>
+        <w:rPr>
+          <w:rFonts w:hint="eastAsia"/>
+        </w:rPr>
+        <w:t>保存</w:t>
+      </w:r>
+      <w:r>
+        <w:t>一下</w:t>
+      </w:r>
+      <w:r>
+        <w:t xml:space="preserve">HttpClientTest.java, </w:t>
+      </w:r>
+      <w:r>
+        <w:rPr>
+          <w:rFonts w:hint="eastAsia"/>
+        </w:rPr>
+        <w:t>重新</w:t>
+      </w:r>
+      <w:r>
+        <w:t>编译一下</w:t>
       </w:r>
     </w:p>
     <w:p>
@@ -1142,32 +1116,39 @@
         <w:rPr>
           <w:rFonts w:hint="eastAsia"/>
         </w:rPr>
+        <w:t>访问</w:t>
+      </w:r>
+      <w:r>
+        <w:t xml:space="preserve">taotao-portal </w:t>
+      </w:r>
+      <w:r>
+        <w:rPr>
+          <w:rFonts w:hint="eastAsia"/>
+        </w:rPr>
+        <w:t>服务</w:t>
+      </w:r>
+      <w:r>
+        <w:rPr>
+          <w:rFonts w:hint="eastAsia"/>
+        </w:rPr>
+        <w:t xml:space="preserve">406 </w:t>
+      </w:r>
+      <w:r>
+        <w:rPr>
+          <w:rFonts w:hint="eastAsia"/>
+        </w:rPr>
+        <w:t>问题</w:t>
+      </w:r>
+    </w:p>
+    <w:p>
+      <w:pPr>
+        <w:pStyle w:val="ListParagraph"/>
+      </w:pPr>
+      <w:r>
+        <w:rPr>
+          <w:rFonts w:hint="eastAsia"/>
+        </w:rPr>
         <w:lastRenderedPageBreak/>
-        <w:t>启动</w:t>
-      </w:r>
-      <w:r>
-        <w:t>nginx</w:t>
-      </w:r>
-      <w:r>
-        <w:t>时，出现</w:t>
-      </w:r>
-    </w:p>
-    <w:p>
-      <w:pPr>
-        <w:pStyle w:val="ListParagraph"/>
-      </w:pPr>
-      <w:r>
-        <w:t>[emerg] open() "/var/run/nginx/nginx.pid" failed (2: No such file or directory)</w:t>
-      </w:r>
-    </w:p>
-    <w:p>
-      <w:pPr>
-        <w:pStyle w:val="ListParagraph"/>
-      </w:pPr>
-      <w:r>
-        <w:rPr>
-          <w:rFonts w:hint="eastAsia"/>
-        </w:rPr>
         <w:t>答</w:t>
       </w:r>
       <w:r>
@@ -1177,25 +1158,63 @@
         <w:rPr>
           <w:rFonts w:hint="eastAsia"/>
         </w:rPr>
-        <w:t>创建</w:t>
-      </w:r>
-      <w:r>
-        <w:t>一下目录</w:t>
-      </w:r>
-      <w:r>
-        <w:t>”</w:t>
-      </w:r>
-      <w:r>
-        <w:t xml:space="preserve"> "/var/run/nginx</w:t>
-      </w:r>
-      <w:r>
-        <w:t xml:space="preserve">” </w:t>
-      </w:r>
-      <w:r>
-        <w:rPr>
-          <w:rFonts w:hint="eastAsia"/>
-        </w:rPr>
-        <w:t>即可</w:t>
+        <w:t xml:space="preserve">1. </w:t>
+      </w:r>
+      <w:r>
+        <w:rPr>
+          <w:rFonts w:hint="eastAsia"/>
+        </w:rPr>
+        <w:t>查看</w:t>
+      </w:r>
+      <w:r>
+        <w:t>是否</w:t>
+      </w:r>
+      <w:r>
+        <w:t>Jackson</w:t>
+      </w:r>
+      <w:r>
+        <w:t>包是否存在。</w:t>
+      </w:r>
+    </w:p>
+    <w:p>
+      <w:pPr>
+        <w:pStyle w:val="ListParagraph"/>
+      </w:pPr>
+      <w:r>
+        <w:t xml:space="preserve">         2. </w:t>
+      </w:r>
+      <w:r>
+        <w:rPr>
+          <w:rFonts w:hint="eastAsia"/>
+        </w:rPr>
+        <w:t>如果</w:t>
+      </w:r>
+      <w:r>
+        <w:t>后缀是</w:t>
+      </w:r>
+      <w:r>
+        <w:t>html</w:t>
+      </w:r>
+      <w:r>
+        <w:t>是不能响应</w:t>
+      </w:r>
+      <w:r>
+        <w:rPr>
+          <w:rFonts w:hint="eastAsia"/>
+        </w:rPr>
+        <w:t xml:space="preserve"> </w:t>
+      </w:r>
+      <w:r>
+        <w:t xml:space="preserve">json </w:t>
+      </w:r>
+      <w:r>
+        <w:rPr>
+          <w:rFonts w:hint="eastAsia"/>
+        </w:rPr>
+        <w:t>数据</w:t>
+      </w:r>
+      <w:r>
+        <w:t>的。</w:t>
       </w:r>
     </w:p>
     <w:p>
@@ -1215,16 +1234,21 @@
         <w:rPr>
           <w:rFonts w:hint="eastAsia"/>
         </w:rPr>
-        <w:t>如何</w:t>
-      </w:r>
-      <w:r>
-        <w:t>设置</w:t>
-      </w:r>
-      <w:r>
-        <w:t>ubuntu</w:t>
-      </w:r>
-      <w:r>
-        <w:t>开机启动</w:t>
+        <w:t>启动</w:t>
+      </w:r>
+      <w:r>
+        <w:t>nginx</w:t>
+      </w:r>
+      <w:r>
+        <w:t>时，出现</w:t>
+      </w:r>
+    </w:p>
+    <w:p>
+      <w:pPr>
+        <w:pStyle w:val="ListParagraph"/>
+      </w:pPr>
+      <w:r>
+        <w:t>[emerg] open() "/var/run/nginx/nginx.pid" failed (2: No such file or directory)</w:t>
       </w:r>
     </w:p>
     <w:p>
@@ -1238,16 +1262,31 @@
         <w:t>答</w:t>
       </w:r>
       <w:r>
-        <w:rPr>
-          <w:rFonts w:hint="eastAsia"/>
-        </w:rPr>
-        <w:t xml:space="preserve">: </w:t>
-      </w:r>
-      <w:r>
-        <w:t xml:space="preserve">vi </w:t>
-      </w:r>
-      <w:r>
-        <w:t>/etc/rc.local</w:t>
+        <w:t>：</w:t>
+      </w:r>
+      <w:r>
+        <w:rPr>
+          <w:rFonts w:hint="eastAsia"/>
+        </w:rPr>
+        <w:t>创建</w:t>
+      </w:r>
+      <w:r>
+        <w:t>一下目录</w:t>
+      </w:r>
+      <w:r>
+        <w:t>”</w:t>
+      </w:r>
+      <w:r>
+        <w:t xml:space="preserve"> "/var/run/nginx</w:t>
+      </w:r>
+      <w:r>
+        <w:t xml:space="preserve">” </w:t>
+      </w:r>
+      <w:r>
+        <w:rPr>
+          <w:rFonts w:hint="eastAsia"/>
+        </w:rPr>
+        <w:t>即可</w:t>
       </w:r>
     </w:p>
     <w:p>
@@ -1267,25 +1306,16 @@
         <w:rPr>
           <w:rFonts w:hint="eastAsia"/>
         </w:rPr>
-        <w:t>使用</w:t>
-      </w:r>
-      <w:r>
-        <w:t>JedisPool</w:t>
-      </w:r>
-      <w:r>
-        <w:t>时</w:t>
-      </w:r>
-      <w:r>
-        <w:rPr>
-          <w:rFonts w:hint="eastAsia"/>
-        </w:rPr>
-        <w:t>，报错“</w:t>
-      </w:r>
-      <w:r>
-        <w:t>org.apache.commons.pool2.impl.GenericObjectPoolConfig</w:t>
-      </w:r>
-      <w:r>
-        <w:t>”</w:t>
+        <w:t>如何</w:t>
+      </w:r>
+      <w:r>
+        <w:t>设置</w:t>
+      </w:r>
+      <w:r>
+        <w:t>ubuntu</w:t>
+      </w:r>
+      <w:r>
+        <w:t>开机启动</w:t>
       </w:r>
     </w:p>
     <w:p>
@@ -1299,85 +1329,16 @@
         <w:t>答</w:t>
       </w:r>
       <w:r>
-        <w:t>：</w:t>
-      </w:r>
-      <w:r>
-        <w:rPr>
-          <w:rFonts w:hint="eastAsia"/>
-        </w:rPr>
-        <w:t xml:space="preserve"> </w:t>
-      </w:r>
-      <w:r>
-        <w:rPr>
-          <w:rFonts w:hint="eastAsia"/>
-        </w:rPr>
-        <w:t>添加</w:t>
-      </w:r>
-      <w:r>
-        <w:t>commons-pool2</w:t>
-      </w:r>
-    </w:p>
-    <w:p>
-      <w:pPr>
-        <w:pStyle w:val="ListParagraph"/>
-        <w:ind w:firstLine="720"/>
-      </w:pPr>
-      <w:r>
-        <w:t>&lt;dependency&gt;</w:t>
-      </w:r>
-    </w:p>
-    <w:p>
-      <w:pPr>
-        <w:pStyle w:val="ListParagraph"/>
-      </w:pPr>
-      <w:r>
-        <w:t xml:space="preserve"> </w:t>
-      </w:r>
-      <w:r>
-        <w:tab/>
-      </w:r>
-      <w:r>
-        <w:tab/>
-        <w:t>&lt;groupId&gt;org.apache.commons&lt;/groupId&gt;</w:t>
-      </w:r>
-    </w:p>
-    <w:p>
-      <w:pPr>
-        <w:pStyle w:val="ListParagraph"/>
-      </w:pPr>
-      <w:r>
-        <w:t xml:space="preserve">  </w:t>
-      </w:r>
-      <w:r>
-        <w:tab/>
-      </w:r>
-      <w:r>
-        <w:tab/>
-        <w:t>&lt;artifactId&gt;commons-pool2&lt;/artifactId&gt;</w:t>
-      </w:r>
-    </w:p>
-    <w:p>
-      <w:pPr>
-        <w:pStyle w:val="ListParagraph"/>
-      </w:pPr>
-      <w:r>
-        <w:t xml:space="preserve">  </w:t>
-      </w:r>
-      <w:r>
-        <w:tab/>
-      </w:r>
-      <w:r>
-        <w:tab/>
-        <w:t>&lt;version&gt;2.0&lt;/version&gt;</w:t>
-      </w:r>
-    </w:p>
-    <w:p>
-      <w:pPr>
-        <w:pStyle w:val="ListParagraph"/>
-      </w:pPr>
-      <w:r>
-        <w:tab/>
-        <w:t>&lt;/dependency&gt;</w:t>
+        <w:rPr>
+          <w:rFonts w:hint="eastAsia"/>
+        </w:rPr>
+        <w:t xml:space="preserve">: </w:t>
+      </w:r>
+      <w:r>
+        <w:t xml:space="preserve">vi </w:t>
+      </w:r>
+      <w:r>
+        <w:t>/etc/rc.local</w:t>
       </w:r>
     </w:p>
     <w:p>
@@ -1397,28 +1358,39 @@
         <w:rPr>
           <w:rFonts w:hint="eastAsia"/>
         </w:rPr>
-        <w:t>新建</w:t>
-      </w:r>
-      <w:r>
-        <w:t>的</w:t>
-      </w:r>
-      <w:r>
-        <w:t>Maven war</w:t>
-      </w:r>
-      <w:r>
-        <w:t>工程的</w:t>
-      </w:r>
-      <w:r>
-        <w:rPr>
-          <w:rFonts w:hint="eastAsia"/>
-        </w:rPr>
-        <w:t xml:space="preserve">pom.xml </w:t>
-      </w:r>
-      <w:r>
-        <w:rPr>
-          <w:rFonts w:hint="eastAsia"/>
-        </w:rPr>
-        <w:t>的</w:t>
+        <w:t>使用</w:t>
+      </w:r>
+      <w:r>
+        <w:t>JedisPool</w:t>
+      </w:r>
+      <w:r>
+        <w:t>时</w:t>
+      </w:r>
+      <w:r>
+        <w:rPr>
+          <w:rFonts w:hint="eastAsia"/>
+        </w:rPr>
+        <w:t>，报错“</w:t>
+      </w:r>
+      <w:r>
+        <w:t>org.apache.commons.pool2.impl.GenericObjectPoolConfig</w:t>
+      </w:r>
+      <w:r>
+        <w:t>”</w:t>
+      </w:r>
+    </w:p>
+    <w:p>
+      <w:pPr>
+        <w:pStyle w:val="ListParagraph"/>
+      </w:pPr>
+      <w:r>
+        <w:rPr>
+          <w:rFonts w:hint="eastAsia"/>
+        </w:rPr>
+        <w:t>答</w:t>
+      </w:r>
+      <w:r>
+        <w:t>：</w:t>
       </w:r>
       <w:r>
         <w:rPr>
@@ -1427,57 +1399,76 @@
         <w:t xml:space="preserve"> </w:t>
       </w:r>
       <w:r>
-        <w:t>&lt;packaging&gt;war&lt;/packaging&gt;</w:t>
-      </w:r>
+        <w:rPr>
+          <w:rFonts w:hint="eastAsia"/>
+        </w:rPr>
+        <w:t>添加</w:t>
+      </w:r>
+      <w:r>
+        <w:t>commons-pool2</w:t>
+      </w:r>
+    </w:p>
+    <w:p>
+      <w:pPr>
+        <w:pStyle w:val="ListParagraph"/>
+        <w:ind w:firstLine="720"/>
+      </w:pPr>
+      <w:r>
+        <w:t>&lt;dependency&gt;</w:t>
+      </w:r>
+    </w:p>
+    <w:p>
+      <w:pPr>
+        <w:pStyle w:val="ListParagraph"/>
+      </w:pPr>
       <w:r>
         <w:t xml:space="preserve"> </w:t>
       </w:r>
       <w:r>
-        <w:rPr>
-          <w:rFonts w:hint="eastAsia"/>
-        </w:rPr>
-        <w:t>旁边出现</w:t>
-      </w:r>
-      <w:r>
-        <w:t>红叉</w:t>
-      </w:r>
-    </w:p>
-    <w:p>
-      <w:pPr>
-        <w:pStyle w:val="ListParagraph"/>
-      </w:pPr>
-      <w:r>
-        <w:rPr>
-          <w:rFonts w:hint="eastAsia"/>
-        </w:rPr>
-        <w:t>答</w:t>
-      </w:r>
-      <w:r>
-        <w:t>：</w:t>
-      </w:r>
-      <w:r>
-        <w:rPr>
-          <w:rFonts w:hint="eastAsia"/>
-        </w:rPr>
-        <w:t xml:space="preserve"> </w:t>
-      </w:r>
-      <w:r>
-        <w:rPr>
-          <w:rFonts w:hint="eastAsia"/>
-        </w:rPr>
-        <w:t>还没有</w:t>
-      </w:r>
-      <w:r>
-        <w:t>添加</w:t>
-      </w:r>
-      <w:r>
-        <w:rPr>
-          <w:rFonts w:hint="eastAsia"/>
-        </w:rPr>
-        <w:t xml:space="preserve"> </w:t>
-      </w:r>
-      <w:r>
-        <w:t>web.xml</w:t>
+        <w:tab/>
+      </w:r>
+      <w:r>
+        <w:tab/>
+        <w:t>&lt;groupId&gt;org.apache.commons&lt;/groupId&gt;</w:t>
+      </w:r>
+    </w:p>
+    <w:p>
+      <w:pPr>
+        <w:pStyle w:val="ListParagraph"/>
+      </w:pPr>
+      <w:r>
+        <w:t xml:space="preserve">  </w:t>
+      </w:r>
+      <w:r>
+        <w:tab/>
+      </w:r>
+      <w:r>
+        <w:tab/>
+        <w:t>&lt;artifactId&gt;commons-pool2&lt;/artifactId&gt;</w:t>
+      </w:r>
+    </w:p>
+    <w:p>
+      <w:pPr>
+        <w:pStyle w:val="ListParagraph"/>
+      </w:pPr>
+      <w:r>
+        <w:t xml:space="preserve">  </w:t>
+      </w:r>
+      <w:r>
+        <w:tab/>
+      </w:r>
+      <w:r>
+        <w:tab/>
+        <w:t>&lt;version&gt;2.0&lt;/version&gt;</w:t>
+      </w:r>
+    </w:p>
+    <w:p>
+      <w:pPr>
+        <w:pStyle w:val="ListParagraph"/>
+      </w:pPr>
+      <w:r>
+        <w:tab/>
+        <w:t>&lt;/dependency&gt;</w:t>
       </w:r>
     </w:p>
     <w:p>
@@ -1497,64 +1488,49 @@
         <w:rPr>
           <w:rFonts w:hint="eastAsia"/>
         </w:rPr>
-        <w:t>在修改</w:t>
-      </w:r>
-      <w:r>
-        <w:t>JavaScript</w:t>
-      </w:r>
-      <w:r>
-        <w:t>代码后，页面不更新</w:t>
-      </w:r>
-      <w:r>
-        <w:rPr>
-          <w:rFonts w:hint="eastAsia"/>
-        </w:rPr>
-        <w:t>，</w:t>
-      </w:r>
-      <w:r>
-        <w:t>并且右击</w:t>
-      </w:r>
-      <w:r>
-        <w:rPr>
-          <w:rFonts w:hint="eastAsia"/>
-        </w:rPr>
-        <w:t>页面</w:t>
-      </w:r>
-      <w:r>
-        <w:t>Inspect</w:t>
-      </w:r>
-      <w:r>
-        <w:rPr>
-          <w:rFonts w:hint="eastAsia"/>
-        </w:rPr>
-        <w:t>，查看</w:t>
-      </w:r>
-      <w:r>
-        <w:t>Network</w:t>
+        <w:t>新建</w:t>
       </w:r>
       <w:r>
         <w:t>的</w:t>
       </w:r>
       <w:r>
-        <w:t>js</w:t>
-      </w:r>
-      <w:r>
-        <w:t>代码</w:t>
-      </w:r>
-      <w:r>
-        <w:rPr>
-          <w:rFonts w:hint="eastAsia"/>
-        </w:rPr>
-        <w:t>仍旧</w:t>
-      </w:r>
-      <w:r>
-        <w:t>是</w:t>
-      </w:r>
-      <w:r>
-        <w:rPr>
-          <w:rFonts w:hint="eastAsia"/>
-        </w:rPr>
-        <w:t>老的</w:t>
+        <w:t>Maven war</w:t>
+      </w:r>
+      <w:r>
+        <w:t>工程的</w:t>
+      </w:r>
+      <w:r>
+        <w:rPr>
+          <w:rFonts w:hint="eastAsia"/>
+        </w:rPr>
+        <w:t xml:space="preserve">pom.xml </w:t>
+      </w:r>
+      <w:r>
+        <w:rPr>
+          <w:rFonts w:hint="eastAsia"/>
+        </w:rPr>
+        <w:t>的</w:t>
+      </w:r>
+      <w:r>
+        <w:rPr>
+          <w:rFonts w:hint="eastAsia"/>
+        </w:rPr>
+        <w:t xml:space="preserve"> </w:t>
+      </w:r>
+      <w:r>
+        <w:t>&lt;packaging&gt;war&lt;/packaging&gt;</w:t>
+      </w:r>
+      <w:r>
+        <w:t xml:space="preserve"> </w:t>
+      </w:r>
+      <w:r>
+        <w:rPr>
+          <w:rFonts w:hint="eastAsia"/>
+        </w:rPr>
+        <w:t>旁边出现</w:t>
+      </w:r>
+      <w:r>
+        <w:t>红叉</w:t>
       </w:r>
     </w:p>
     <w:p>
@@ -1574,45 +1550,16 @@
         <w:rPr>
           <w:rFonts w:hint="eastAsia"/>
         </w:rPr>
-        <w:t>随便</w:t>
-      </w:r>
-      <w:r>
-        <w:t>点一个链接，出现一堆</w:t>
-      </w:r>
-      <w:r>
-        <w:rPr>
-          <w:rFonts w:hint="eastAsia"/>
-        </w:rPr>
-        <w:t>js, css,</w:t>
-      </w:r>
-      <w:r>
-        <w:rPr>
-          <w:rFonts w:hint="eastAsia"/>
-        </w:rPr>
-        <w:t>文件</w:t>
-      </w:r>
-      <w:r>
-        <w:t>，</w:t>
-      </w:r>
-      <w:r>
-        <w:rPr>
-          <w:rFonts w:hint="eastAsia"/>
-        </w:rPr>
         <w:t xml:space="preserve"> </w:t>
       </w:r>
-    </w:p>
-    <w:p>
-      <w:pPr>
-        <w:pStyle w:val="ListParagraph"/>
-      </w:pPr>
-      <w:r>
-        <w:t xml:space="preserve">        </w:t>
-      </w:r>
-      <w:r>
-        <w:rPr>
-          <w:rFonts w:hint="eastAsia"/>
-        </w:rPr>
-        <w:t>右击</w:t>
+      <w:r>
+        <w:rPr>
+          <w:rFonts w:hint="eastAsia"/>
+        </w:rPr>
+        <w:t>还没有</w:t>
+      </w:r>
+      <w:r>
+        <w:t>添加</w:t>
       </w:r>
       <w:r>
         <w:rPr>
@@ -1621,19 +1568,7 @@
         <w:t xml:space="preserve"> </w:t>
       </w:r>
       <w:r>
-        <w:t>clear brower cache</w:t>
-      </w:r>
-      <w:r>
-        <w:t>，</w:t>
-      </w:r>
-      <w:r>
-        <w:rPr>
-          <w:rFonts w:hint="eastAsia"/>
-        </w:rPr>
-        <w:t xml:space="preserve"> </w:t>
-      </w:r>
-      <w:r>
-        <w:t>clear brower cookies</w:t>
+        <w:t>web.xml</w:t>
       </w:r>
     </w:p>
     <w:p>
@@ -1650,6 +1585,162 @@
         </w:numPr>
       </w:pPr>
       <w:r>
+        <w:rPr>
+          <w:rFonts w:hint="eastAsia"/>
+        </w:rPr>
+        <w:t>在修改</w:t>
+      </w:r>
+      <w:r>
+        <w:t>JavaScript</w:t>
+      </w:r>
+      <w:r>
+        <w:t>代码后，页面不更新</w:t>
+      </w:r>
+      <w:r>
+        <w:rPr>
+          <w:rFonts w:hint="eastAsia"/>
+        </w:rPr>
+        <w:t>，</w:t>
+      </w:r>
+      <w:r>
+        <w:t>并且右击</w:t>
+      </w:r>
+      <w:r>
+        <w:rPr>
+          <w:rFonts w:hint="eastAsia"/>
+        </w:rPr>
+        <w:t>页面</w:t>
+      </w:r>
+      <w:r>
+        <w:t>Inspect</w:t>
+      </w:r>
+      <w:r>
+        <w:rPr>
+          <w:rFonts w:hint="eastAsia"/>
+        </w:rPr>
+        <w:t>，查看</w:t>
+      </w:r>
+      <w:r>
+        <w:t>Network</w:t>
+      </w:r>
+      <w:r>
+        <w:t>的</w:t>
+      </w:r>
+      <w:r>
+        <w:t>js</w:t>
+      </w:r>
+      <w:r>
+        <w:t>代码</w:t>
+      </w:r>
+      <w:r>
+        <w:rPr>
+          <w:rFonts w:hint="eastAsia"/>
+        </w:rPr>
+        <w:t>仍旧</w:t>
+      </w:r>
+      <w:r>
+        <w:t>是</w:t>
+      </w:r>
+      <w:r>
+        <w:rPr>
+          <w:rFonts w:hint="eastAsia"/>
+        </w:rPr>
+        <w:t>老的</w:t>
+      </w:r>
+    </w:p>
+    <w:p>
+      <w:pPr>
+        <w:pStyle w:val="ListParagraph"/>
+      </w:pPr>
+      <w:r>
+        <w:rPr>
+          <w:rFonts w:hint="eastAsia"/>
+        </w:rPr>
+        <w:t>答</w:t>
+      </w:r>
+      <w:r>
+        <w:t>：</w:t>
+      </w:r>
+      <w:r>
+        <w:rPr>
+          <w:rFonts w:hint="eastAsia"/>
+        </w:rPr>
+        <w:t>随便</w:t>
+      </w:r>
+      <w:r>
+        <w:t>点一个链接，出现一堆</w:t>
+      </w:r>
+      <w:r>
+        <w:rPr>
+          <w:rFonts w:hint="eastAsia"/>
+        </w:rPr>
+        <w:t>js, css,</w:t>
+      </w:r>
+      <w:r>
+        <w:rPr>
+          <w:rFonts w:hint="eastAsia"/>
+        </w:rPr>
+        <w:t>文件</w:t>
+      </w:r>
+      <w:r>
+        <w:t>，</w:t>
+      </w:r>
+      <w:r>
+        <w:rPr>
+          <w:rFonts w:hint="eastAsia"/>
+        </w:rPr>
+        <w:t xml:space="preserve"> </w:t>
+      </w:r>
+    </w:p>
+    <w:p>
+      <w:pPr>
+        <w:pStyle w:val="ListParagraph"/>
+      </w:pPr>
+      <w:r>
+        <w:t xml:space="preserve">        </w:t>
+      </w:r>
+      <w:r>
+        <w:rPr>
+          <w:rFonts w:hint="eastAsia"/>
+        </w:rPr>
+        <w:t>右击</w:t>
+      </w:r>
+      <w:r>
+        <w:rPr>
+          <w:rFonts w:hint="eastAsia"/>
+        </w:rPr>
+        <w:t xml:space="preserve"> </w:t>
+      </w:r>
+      <w:r>
+        <w:t>clear brower cache</w:t>
+      </w:r>
+      <w:r>
+        <w:t>，</w:t>
+      </w:r>
+      <w:r>
+        <w:rPr>
+          <w:rFonts w:hint="eastAsia"/>
+        </w:rPr>
+        <w:t xml:space="preserve"> </w:t>
+      </w:r>
+      <w:r>
+        <w:t>clear brower cookies</w:t>
+      </w:r>
+    </w:p>
+    <w:p>
+      <w:pPr>
+        <w:pStyle w:val="ListParagraph"/>
+      </w:pPr>
+    </w:p>
+    <w:p>
+      <w:pPr>
+        <w:pStyle w:val="ListParagraph"/>
+        <w:numPr>
+          <w:ilvl w:val="0"/>
+          <w:numId w:val="1"/>
+        </w:numPr>
+      </w:pPr>
+      <w:r>
         <w:t xml:space="preserve">Taotao-portal  </w:t>
       </w:r>
       <w:r>
@@ -1677,9 +1768,6 @@
     <w:p>
       <w:pPr>
         <w:pStyle w:val="ListParagraph"/>
-        <w:rPr>
-          <w:rFonts w:hint="eastAsia"/>
-        </w:rPr>
       </w:pPr>
       <w:r>
         <w:rPr>
@@ -1690,6 +1778,45 @@
       <w:r>
         <w:t>：</w:t>
       </w:r>
+    </w:p>
+    <w:p>
+      <w:pPr>
+        <w:pStyle w:val="ListParagraph"/>
+        <w:numPr>
+          <w:ilvl w:val="0"/>
+          <w:numId w:val="2"/>
+        </w:numPr>
+      </w:pPr>
+      <w:r>
+        <w:rPr>
+          <w:rFonts w:hint="eastAsia"/>
+        </w:rPr>
+        <w:t>可能</w:t>
+      </w:r>
+      <w:r>
+        <w:t>是</w:t>
+      </w:r>
+      <w:r>
+        <w:t>ftp</w:t>
+      </w:r>
+      <w:r>
+        <w:t>服务器的虚拟机</w:t>
+      </w:r>
+      <w:r>
+        <w:t>IP</w:t>
+      </w:r>
+      <w:r>
+        <w:rPr>
+          <w:rFonts w:hint="eastAsia"/>
+        </w:rPr>
+        <w:t>变了</w:t>
+      </w:r>
+      <w:r>
+        <w:rPr>
+          <w:rFonts w:hint="eastAsia"/>
+        </w:rPr>
+        <w:t>，</w:t>
+      </w:r>
       <w:r>
         <w:rPr>
           <w:rFonts w:hint="eastAsia"/>
@@ -1700,25 +1827,172 @@
         <w:rPr>
           <w:rFonts w:hint="eastAsia"/>
         </w:rPr>
+        <w:t>根据</w:t>
+      </w:r>
+      <w:r>
+        <w:t>新的</w:t>
+      </w:r>
+      <w:r>
+        <w:t>IP</w:t>
+      </w:r>
+      <w:r>
+        <w:t>，修改配置</w:t>
+      </w:r>
+      <w:r>
+        <w:rPr>
+          <w:rFonts w:hint="eastAsia"/>
+        </w:rPr>
+        <w:t>properties</w:t>
+      </w:r>
+      <w:r>
+        <w:t>文件</w:t>
+      </w:r>
+    </w:p>
+    <w:p>
+      <w:pPr>
+        <w:pStyle w:val="ListParagraph"/>
+        <w:numPr>
+          <w:ilvl w:val="0"/>
+          <w:numId w:val="2"/>
+        </w:numPr>
+      </w:pPr>
+      <w:r>
+        <w:rPr>
+          <w:rFonts w:hint="eastAsia"/>
+        </w:rPr>
         <w:t>可能</w:t>
       </w:r>
       <w:r>
-        <w:t>是</w:t>
+        <w:t>是开了公司</w:t>
+      </w:r>
+      <w:r>
+        <w:t>VPN</w:t>
+      </w:r>
+      <w:r>
+        <w:t>，</w:t>
       </w:r>
       <w:r>
         <w:t>ftp</w:t>
       </w:r>
       <w:r>
-        <w:t>服务器的虚拟机</w:t>
-      </w:r>
-      <w:r>
-        <w:t>IP</w:t>
-      </w:r>
-      <w:r>
-        <w:rPr>
-          <w:rFonts w:hint="eastAsia"/>
-        </w:rPr>
-        <w:t>变了</w:t>
+        <w:t>服务器内网无法访问</w:t>
+      </w:r>
+    </w:p>
+    <w:p>
+      <w:pPr>
+        <w:pStyle w:val="ListParagraph"/>
+        <w:ind w:left="1080"/>
+      </w:pPr>
+    </w:p>
+    <w:p>
+      <w:pPr>
+        <w:pStyle w:val="ListParagraph"/>
+        <w:numPr>
+          <w:ilvl w:val="0"/>
+          <w:numId w:val="1"/>
+        </w:numPr>
+      </w:pPr>
+      <w:r>
+        <w:rPr>
+          <w:rFonts w:hint="eastAsia"/>
+        </w:rPr>
+        <w:t>手动将</w:t>
+      </w:r>
+      <w:r>
+        <w:t>新添加的商品添加到</w:t>
+      </w:r>
+      <w:r>
+        <w:t>solr</w:t>
+      </w:r>
+      <w:r>
+        <w:t>数据库</w:t>
+      </w:r>
+      <w:r>
+        <w:rPr>
+          <w:rFonts w:hint="eastAsia"/>
+        </w:rPr>
+        <w:t>中</w:t>
+      </w:r>
+      <w:r>
+        <w:t>？</w:t>
+      </w:r>
+    </w:p>
+    <w:p>
+      <w:pPr>
+        <w:pStyle w:val="ListParagraph"/>
+      </w:pPr>
+      <w:r>
+        <w:rPr>
+          <w:rFonts w:hint="eastAsia"/>
+        </w:rPr>
+        <w:t>答</w:t>
+      </w:r>
+      <w:r>
+        <w:t>：</w:t>
+      </w:r>
+      <w:hyperlink r:id="rId8" w:history="1">
+        <w:r>
+          <w:rPr>
+            <w:rStyle w:val="Hyperlink"/>
+          </w:rPr>
+          <w:t>http://localhost:8083/search/manager/importall</w:t>
+        </w:r>
+      </w:hyperlink>
+      <w:r>
+        <w:t xml:space="preserve">  </w:t>
+      </w:r>
+      <w:r>
+        <w:rPr>
+          <w:rFonts w:hint="eastAsia"/>
+        </w:rPr>
+        <w:t>要</w:t>
+      </w:r>
+      <w:r>
+        <w:t>等</w:t>
+      </w:r>
+      <w:r>
+        <w:rPr>
+          <w:rFonts w:hint="eastAsia"/>
+        </w:rPr>
+        <w:t>一会</w:t>
+      </w:r>
+    </w:p>
+    <w:p>
+      <w:pPr>
+        <w:pStyle w:val="ListParagraph"/>
+        <w:rPr>
+          <w:rFonts w:hint="eastAsia"/>
+        </w:rPr>
+      </w:pPr>
+      <w:r>
+        <w:rPr>
+          <w:rFonts w:hint="eastAsia"/>
+        </w:rPr>
+        <w:t>然后用</w:t>
+      </w:r>
+      <w:hyperlink r:id="rId9" w:history="1">
+        <w:r>
+          <w:rPr>
+            <w:rStyle w:val="Hyperlink"/>
+          </w:rPr>
+          <w:t>http://localhost:8083/search/query?q=&lt;</w:t>
+        </w:r>
+        <w:r>
+          <w:rPr>
+            <w:rStyle w:val="Hyperlink"/>
+            <w:rFonts w:hint="eastAsia"/>
+          </w:rPr>
+          <w:t>新添加</w:t>
+        </w:r>
+        <w:r>
+          <w:rPr>
+            <w:rStyle w:val="Hyperlink"/>
+          </w:rPr>
+          <w:t>的商品关键词</w:t>
+        </w:r>
+      </w:hyperlink>
+      <w:r>
+        <w:t xml:space="preserve">&gt;  </w:t>
       </w:r>
       <w:r>
         <w:rPr>
@@ -1736,28 +2010,19 @@
         <w:rPr>
           <w:rFonts w:hint="eastAsia"/>
         </w:rPr>
-        <w:t>根据</w:t>
-      </w:r>
-      <w:r>
-        <w:t>新的</w:t>
-      </w:r>
-      <w:r>
-        <w:t>IP</w:t>
-      </w:r>
-      <w:r>
-        <w:t>，修改配置</w:t>
-      </w:r>
-      <w:r>
-        <w:rPr>
-          <w:rFonts w:hint="eastAsia"/>
-        </w:rPr>
-        <w:t>properties</w:t>
+        <w:t>进行</w:t>
+      </w:r>
+      <w:r>
+        <w:t>搜索</w:t>
       </w:r>
       <w:bookmarkStart w:id="0" w:name="_GoBack"/>
       <w:bookmarkEnd w:id="0"/>
-      <w:r>
-        <w:t>文件</w:t>
-      </w:r>
+    </w:p>
+    <w:p/>
+    <w:p>
+      <w:pPr>
+        <w:pStyle w:val="ListParagraph"/>
+      </w:pPr>
     </w:p>
     <w:p>
       <w:pPr>
@@ -1827,16 +2092,16 @@
 <file path=word/numbering.xml><?xml version="1.0" encoding="utf-8"?>
 <w:numbering xmlns:wpc="http://schemas.microsoft.com/office/word/2010/wordprocessingCanvas" xmlns:cx="http://schemas.microsoft.com/office/drawing/2014/chartex" xmlns:cx1="http://schemas.microsoft.com/office/drawing/2015/9/8/chartex" xmlns:cx2="http://schemas.microsoft.com/office/drawing/2015/10/21/chartex" xmlns:mc="http://schemas.openxmlformats.org/markup-compatibility/2006" xmlns:o="urn:schemas-microsoft-com:office:office" xmlns:r="http://schemas.openxmlformats.org/officeDocument/2006/relationships" xmlns:m="http://schemas.openxmlformats.org/officeDocument/2006/math" xmlns:v="urn:schemas-microsoft-com:vml" xmlns:wp14="http://schemas.microsoft.com/office/word/2010/wordprocessingDrawing" xmlns:wp="http://schemas.openxmlformats.org/drawingml/2006/wordprocessingDrawing" xmlns:w10="urn:schemas-microsoft-com:office:word" xmlns:w="http://schemas.openxmlformats.org/wordprocessingml/2006/main" xmlns:w14="http://schemas.microsoft.com/office/word/2010/wordml" xmlns:w15="http://schemas.microsoft.com/office/word/2012/wordml" xmlns:w16se="http://schemas.microsoft.com/office/word/2015/wordml/symex" xmlns:wpg="http://schemas.microsoft.com/office/word/2010/wordprocessingGroup" xmlns:wpi="http://schemas.microsoft.com/office/word/2010/wordprocessingInk" xmlns:wne="http://schemas.microsoft.com/office/word/2006/wordml" xmlns:wps="http://schemas.microsoft.com/office/word/2010/wordprocessingShape" mc:Ignorable="w14 w15 w16se wp14">
   <w:abstractNum w:abstractNumId="0" w15:restartNumberingAfterBreak="0">
-    <w:nsid w:val="5ED321EB"/>
+    <w:nsid w:val="5E9E0E57"/>
     <w:multiLevelType w:val="hybridMultilevel"/>
-    <w:tmpl w:val="E698109A"/>
-    <w:lvl w:ilvl="0" w:tplc="0409000F">
+    <w:tmpl w:val="FFDC5E52"/>
+    <w:lvl w:ilvl="0" w:tplc="39A498DE">
       <w:start w:val="1"/>
       <w:numFmt w:val="decimal"/>
-      <w:lvlText w:val="%1."/>
+      <w:lvlText w:val="(%1)"/>
       <w:lvlJc w:val="left"/>
       <w:pPr>
-        <w:ind w:left="720" w:hanging="360"/>
+        <w:ind w:left="1080" w:hanging="360"/>
       </w:pPr>
       <w:rPr>
         <w:rFonts w:hint="default"/>
@@ -1848,7 +2113,7 @@
       <w:lvlText w:val="%2."/>
       <w:lvlJc w:val="left"/>
       <w:pPr>
-        <w:ind w:left="1440" w:hanging="360"/>
+        <w:ind w:left="1800" w:hanging="360"/>
       </w:pPr>
     </w:lvl>
     <w:lvl w:ilvl="2" w:tplc="0409001B" w:tentative="1">
@@ -1857,7 +2122,7 @@
       <w:lvlText w:val="%3."/>
       <w:lvlJc w:val="right"/>
       <w:pPr>
-        <w:ind w:left="2160" w:hanging="180"/>
+        <w:ind w:left="2520" w:hanging="180"/>
       </w:pPr>
     </w:lvl>
     <w:lvl w:ilvl="3" w:tplc="0409000F" w:tentative="1">
@@ -1866,7 +2131,7 @@
       <w:lvlText w:val="%4."/>
       <w:lvlJc w:val="left"/>
       <w:pPr>
-        <w:ind w:left="2880" w:hanging="360"/>
+        <w:ind w:left="3240" w:hanging="360"/>
       </w:pPr>
     </w:lvl>
     <w:lvl w:ilvl="4" w:tplc="04090019" w:tentative="1">
@@ -1875,7 +2140,7 @@
       <w:lvlText w:val="%5."/>
       <w:lvlJc w:val="left"/>
       <w:pPr>
-        <w:ind w:left="3600" w:hanging="360"/>
+        <w:ind w:left="3960" w:hanging="360"/>
       </w:pPr>
     </w:lvl>
     <w:lvl w:ilvl="5" w:tplc="0409001B" w:tentative="1">
@@ -1884,7 +2149,7 @@
       <w:lvlText w:val="%6."/>
       <w:lvlJc w:val="right"/>
       <w:pPr>
-        <w:ind w:left="4320" w:hanging="180"/>
+        <w:ind w:left="4680" w:hanging="180"/>
       </w:pPr>
     </w:lvl>
     <w:lvl w:ilvl="6" w:tplc="0409000F" w:tentative="1">
@@ -1893,7 +2158,7 @@
       <w:lvlText w:val="%7."/>
       <w:lvlJc w:val="left"/>
       <w:pPr>
-        <w:ind w:left="5040" w:hanging="360"/>
+        <w:ind w:left="5400" w:hanging="360"/>
       </w:pPr>
     </w:lvl>
     <w:lvl w:ilvl="7" w:tplc="04090019" w:tentative="1">
@@ -1902,7 +2167,7 @@
       <w:lvlText w:val="%8."/>
       <w:lvlJc w:val="left"/>
       <w:pPr>
-        <w:ind w:left="5760" w:hanging="360"/>
+        <w:ind w:left="6120" w:hanging="360"/>
       </w:pPr>
     </w:lvl>
     <w:lvl w:ilvl="8" w:tplc="0409001B" w:tentative="1">
@@ -1911,11 +2176,103 @@
       <w:lvlText w:val="%9."/>
       <w:lvlJc w:val="right"/>
       <w:pPr>
+        <w:ind w:left="6840" w:hanging="180"/>
+      </w:pPr>
+    </w:lvl>
+  </w:abstractNum>
+  <w:abstractNum w:abstractNumId="1" w15:restartNumberingAfterBreak="0">
+    <w:nsid w:val="5ED321EB"/>
+    <w:multiLevelType w:val="hybridMultilevel"/>
+    <w:tmpl w:val="E698109A"/>
+    <w:lvl w:ilvl="0" w:tplc="0409000F">
+      <w:start w:val="1"/>
+      <w:numFmt w:val="decimal"/>
+      <w:lvlText w:val="%1."/>
+      <w:lvlJc w:val="left"/>
+      <w:pPr>
+        <w:ind w:left="720" w:hanging="360"/>
+      </w:pPr>
+      <w:rPr>
+        <w:rFonts w:hint="default"/>
+      </w:rPr>
+    </w:lvl>
+    <w:lvl w:ilvl="1" w:tplc="04090019" w:tentative="1">
+      <w:start w:val="1"/>
+      <w:numFmt w:val="lowerLetter"/>
+      <w:lvlText w:val="%2."/>
+      <w:lvlJc w:val="left"/>
+      <w:pPr>
+        <w:ind w:left="1440" w:hanging="360"/>
+      </w:pPr>
+    </w:lvl>
+    <w:lvl w:ilvl="2" w:tplc="0409001B" w:tentative="1">
+      <w:start w:val="1"/>
+      <w:numFmt w:val="lowerRoman"/>
+      <w:lvlText w:val="%3."/>
+      <w:lvlJc w:val="right"/>
+      <w:pPr>
+        <w:ind w:left="2160" w:hanging="180"/>
+      </w:pPr>
+    </w:lvl>
+    <w:lvl w:ilvl="3" w:tplc="0409000F" w:tentative="1">
+      <w:start w:val="1"/>
+      <w:numFmt w:val="decimal"/>
+      <w:lvlText w:val="%4."/>
+      <w:lvlJc w:val="left"/>
+      <w:pPr>
+        <w:ind w:left="2880" w:hanging="360"/>
+      </w:pPr>
+    </w:lvl>
+    <w:lvl w:ilvl="4" w:tplc="04090019" w:tentative="1">
+      <w:start w:val="1"/>
+      <w:numFmt w:val="lowerLetter"/>
+      <w:lvlText w:val="%5."/>
+      <w:lvlJc w:val="left"/>
+      <w:pPr>
+        <w:ind w:left="3600" w:hanging="360"/>
+      </w:pPr>
+    </w:lvl>
+    <w:lvl w:ilvl="5" w:tplc="0409001B" w:tentative="1">
+      <w:start w:val="1"/>
+      <w:numFmt w:val="lowerRoman"/>
+      <w:lvlText w:val="%6."/>
+      <w:lvlJc w:val="right"/>
+      <w:pPr>
+        <w:ind w:left="4320" w:hanging="180"/>
+      </w:pPr>
+    </w:lvl>
+    <w:lvl w:ilvl="6" w:tplc="0409000F" w:tentative="1">
+      <w:start w:val="1"/>
+      <w:numFmt w:val="decimal"/>
+      <w:lvlText w:val="%7."/>
+      <w:lvlJc w:val="left"/>
+      <w:pPr>
+        <w:ind w:left="5040" w:hanging="360"/>
+      </w:pPr>
+    </w:lvl>
+    <w:lvl w:ilvl="7" w:tplc="04090019" w:tentative="1">
+      <w:start w:val="1"/>
+      <w:numFmt w:val="lowerLetter"/>
+      <w:lvlText w:val="%8."/>
+      <w:lvlJc w:val="left"/>
+      <w:pPr>
+        <w:ind w:left="5760" w:hanging="360"/>
+      </w:pPr>
+    </w:lvl>
+    <w:lvl w:ilvl="8" w:tplc="0409001B" w:tentative="1">
+      <w:start w:val="1"/>
+      <w:numFmt w:val="lowerRoman"/>
+      <w:lvlText w:val="%9."/>
+      <w:lvlJc w:val="right"/>
+      <w:pPr>
         <w:ind w:left="6480" w:hanging="180"/>
       </w:pPr>
     </w:lvl>
   </w:abstractNum>
   <w:num w:numId="1">
+    <w:abstractNumId w:val="1"/>
+  </w:num>
+  <w:num w:numId="2">
     <w:abstractNumId w:val="0"/>
   </w:num>
 </w:numbering>
@@ -2399,6 +2756,17 @@
       <w:contextualSpacing/>
     </w:pPr>
   </w:style>
+  <w:style w:type="character" w:styleId="Hyperlink">
+    <w:name w:val="Hyperlink"/>
+    <w:basedOn w:val="DefaultParagraphFont"/>
+    <w:uiPriority w:val="99"/>
+    <w:unhideWhenUsed/>
+    <w:rsid w:val="00E317C9"/>
+    <w:rPr>
+      <w:color w:val="0000FF" w:themeColor="hyperlink"/>
+      <w:u w:val="single"/>
+    </w:rPr>
+  </w:style>
 </w:styles>
 </file>
 

</xml_diff>